<commit_message>
add speedup, efficiency info
</commit_message>
<xml_diff>
--- a/parallel_prac/2017autumn/task2/report.docx
+++ b/parallel_prac/2017autumn/task2/report.docx
@@ -1140,7 +1140,19 @@
         <w:rPr>
           <w:lang w:val="ru-RU"/>
         </w:rPr>
-        <w:t>Коммуникация происходит после каждого такта кроме последнего. Поэтому, T2 можно оценить как takts * (T_latency + T_bandwith * ls * sizeof(Point)).</w:t>
+        <w:t>Коммуникация происходит после каждого такта кроме последнего. Поэтому, T2 можно оценить как takts * (T_latency + T_bandwith</w:t>
+      </w:r>
+      <w:r>
+        <w:rPr>
+          <w:lang w:val="ru-RU"/>
+        </w:rPr>
+        <w:t>d</w:t>
+      </w:r>
+      <w:r>
+        <w:rPr>
+          <w:lang w:val="ru-RU"/>
+        </w:rPr>
+        <w:t xml:space="preserve"> * ls * sizeof(Point)).</w:t>
       </w:r>
     </w:p>
     <w:p>
@@ -1188,7 +1200,7 @@
       <w:tblPr>
         <w:tblW w:w="9638" w:type="dxa"/>
         <w:jc w:val="left"/>
-        <w:tblInd w:w="47" w:type="dxa"/>
+        <w:tblInd w:w="45" w:type="dxa"/>
         <w:tblBorders>
           <w:top w:val="single" w:sz="2" w:space="0" w:color="000001"/>
           <w:left w:val="single" w:sz="2" w:space="0" w:color="000001"/>
@@ -1197,7 +1209,7 @@
         </w:tblBorders>
         <w:tblCellMar>
           <w:top w:w="55" w:type="dxa"/>
-          <w:left w:w="45" w:type="dxa"/>
+          <w:left w:w="42" w:type="dxa"/>
           <w:bottom w:w="55" w:type="dxa"/>
           <w:right w:w="55" w:type="dxa"/>
         </w:tblCellMar>
@@ -1205,8 +1217,8 @@
       <w:tblGrid>
         <w:gridCol w:w="2409"/>
         <w:gridCol w:w="2410"/>
-        <w:gridCol w:w="2411"/>
-        <w:gridCol w:w="2407"/>
+        <w:gridCol w:w="2412"/>
+        <w:gridCol w:w="2406"/>
       </w:tblGrid>
       <w:tr>
         <w:trPr/>
@@ -1221,7 +1233,7 @@
             </w:tcBorders>
             <w:shd w:fill="auto" w:val="clear"/>
             <w:tcMar>
-              <w:left w:w="45" w:type="dxa"/>
+              <w:left w:w="42" w:type="dxa"/>
             </w:tcMar>
           </w:tcPr>
           <w:p>
@@ -1246,7 +1258,7 @@
             </w:tcBorders>
             <w:shd w:fill="auto" w:val="clear"/>
             <w:tcMar>
-              <w:left w:w="45" w:type="dxa"/>
+              <w:left w:w="42" w:type="dxa"/>
             </w:tcMar>
           </w:tcPr>
           <w:p>
@@ -1262,7 +1274,7 @@
         </w:tc>
         <w:tc>
           <w:tcPr>
-            <w:tcW w:w="2411" w:type="dxa"/>
+            <w:tcW w:w="2412" w:type="dxa"/>
             <w:tcBorders>
               <w:top w:val="single" w:sz="2" w:space="0" w:color="000001"/>
               <w:left w:val="single" w:sz="2" w:space="0" w:color="000001"/>
@@ -1271,7 +1283,7 @@
             </w:tcBorders>
             <w:shd w:fill="auto" w:val="clear"/>
             <w:tcMar>
-              <w:left w:w="45" w:type="dxa"/>
+              <w:left w:w="42" w:type="dxa"/>
             </w:tcMar>
           </w:tcPr>
           <w:p>
@@ -1287,7 +1299,7 @@
         </w:tc>
         <w:tc>
           <w:tcPr>
-            <w:tcW w:w="2407" w:type="dxa"/>
+            <w:tcW w:w="2406" w:type="dxa"/>
             <w:tcBorders>
               <w:top w:val="single" w:sz="2" w:space="0" w:color="000001"/>
               <w:left w:val="single" w:sz="2" w:space="0" w:color="000001"/>
@@ -1298,7 +1310,7 @@
             </w:tcBorders>
             <w:shd w:fill="auto" w:val="clear"/>
             <w:tcMar>
-              <w:left w:w="45" w:type="dxa"/>
+              <w:left w:w="42" w:type="dxa"/>
             </w:tcMar>
           </w:tcPr>
           <w:p>
@@ -1326,17 +1338,17 @@
             </w:tcBorders>
             <w:shd w:fill="auto" w:val="clear"/>
             <w:tcMar>
-              <w:left w:w="45" w:type="dxa"/>
-            </w:tcMar>
-          </w:tcPr>
-          <w:p>
-            <w:pPr>
-              <w:pStyle w:val="TableContents"/>
-              <w:rPr/>
-            </w:pPr>
-            <w:r>
-              <w:rPr/>
-              <w:t>7500 х 10000</w:t>
+              <w:left w:w="42" w:type="dxa"/>
+            </w:tcMar>
+          </w:tcPr>
+          <w:p>
+            <w:pPr>
+              <w:pStyle w:val="TableContents"/>
+              <w:rPr/>
+            </w:pPr>
+            <w:r>
+              <w:rPr/>
+              <w:t>80k x 60k</w:t>
             </w:r>
           </w:p>
         </w:tc>
@@ -1351,23 +1363,23 @@
             </w:tcBorders>
             <w:shd w:fill="auto" w:val="clear"/>
             <w:tcMar>
-              <w:left w:w="45" w:type="dxa"/>
-            </w:tcMar>
-          </w:tcPr>
-          <w:p>
-            <w:pPr>
-              <w:pStyle w:val="TableContents"/>
-              <w:rPr/>
-            </w:pPr>
-            <w:r>
-              <w:rPr/>
-              <w:t>43.0559</w:t>
-            </w:r>
-          </w:p>
-        </w:tc>
-        <w:tc>
-          <w:tcPr>
-            <w:tcW w:w="2411" w:type="dxa"/>
+              <w:left w:w="42" w:type="dxa"/>
+            </w:tcMar>
+          </w:tcPr>
+          <w:p>
+            <w:pPr>
+              <w:pStyle w:val="TableContents"/>
+              <w:rPr/>
+            </w:pPr>
+            <w:r>
+              <w:rPr/>
+              <w:t>Не доступно</w:t>
+            </w:r>
+          </w:p>
+        </w:tc>
+        <w:tc>
+          <w:tcPr>
+            <w:tcW w:w="2412" w:type="dxa"/>
             <w:tcBorders>
               <w:top w:val="single" w:sz="2" w:space="0" w:color="000001"/>
               <w:left w:val="single" w:sz="2" w:space="0" w:color="000001"/>
@@ -1376,23 +1388,23 @@
             </w:tcBorders>
             <w:shd w:fill="auto" w:val="clear"/>
             <w:tcMar>
-              <w:left w:w="45" w:type="dxa"/>
-            </w:tcMar>
-          </w:tcPr>
-          <w:p>
-            <w:pPr>
-              <w:pStyle w:val="TableContents"/>
-              <w:rPr/>
-            </w:pPr>
-            <w:r>
-              <w:rPr/>
-              <w:t>1.6916</w:t>
-            </w:r>
-          </w:p>
-        </w:tc>
-        <w:tc>
-          <w:tcPr>
-            <w:tcW w:w="2407" w:type="dxa"/>
+              <w:left w:w="42" w:type="dxa"/>
+            </w:tcMar>
+          </w:tcPr>
+          <w:p>
+            <w:pPr>
+              <w:pStyle w:val="TableContents"/>
+              <w:rPr/>
+            </w:pPr>
+            <w:r>
+              <w:rPr/>
+              <w:t>140.588</w:t>
+            </w:r>
+          </w:p>
+        </w:tc>
+        <w:tc>
+          <w:tcPr>
+            <w:tcW w:w="2406" w:type="dxa"/>
             <w:tcBorders>
               <w:top w:val="single" w:sz="2" w:space="0" w:color="000001"/>
               <w:left w:val="single" w:sz="2" w:space="0" w:color="000001"/>
@@ -1403,17 +1415,17 @@
             </w:tcBorders>
             <w:shd w:fill="auto" w:val="clear"/>
             <w:tcMar>
-              <w:left w:w="45" w:type="dxa"/>
-            </w:tcMar>
-          </w:tcPr>
-          <w:p>
-            <w:pPr>
-              <w:pStyle w:val="TableContents"/>
-              <w:rPr/>
-            </w:pPr>
-            <w:r>
-              <w:rPr/>
-              <w:t>1.6051</w:t>
+              <w:left w:w="42" w:type="dxa"/>
+            </w:tcMar>
+          </w:tcPr>
+          <w:p>
+            <w:pPr>
+              <w:pStyle w:val="TableContents"/>
+              <w:rPr/>
+            </w:pPr>
+            <w:r>
+              <w:rPr/>
+              <w:t>129.499</w:t>
             </w:r>
           </w:p>
         </w:tc>
@@ -1431,17 +1443,17 @@
             </w:tcBorders>
             <w:shd w:fill="auto" w:val="clear"/>
             <w:tcMar>
-              <w:left w:w="45" w:type="dxa"/>
-            </w:tcMar>
-          </w:tcPr>
-          <w:p>
-            <w:pPr>
-              <w:pStyle w:val="TableContents"/>
-              <w:rPr/>
-            </w:pPr>
-            <w:r>
-              <w:rPr/>
-              <w:t>80000 х 60000</w:t>
+              <w:left w:w="42" w:type="dxa"/>
+            </w:tcMar>
+          </w:tcPr>
+          <w:p>
+            <w:pPr>
+              <w:pStyle w:val="TableContents"/>
+              <w:rPr/>
+            </w:pPr>
+            <w:r>
+              <w:rPr/>
+              <w:t>7.5k x 10k</w:t>
             </w:r>
           </w:p>
         </w:tc>
@@ -1456,7 +1468,7 @@
             </w:tcBorders>
             <w:shd w:fill="auto" w:val="clear"/>
             <w:tcMar>
-              <w:left w:w="45" w:type="dxa"/>
+              <w:left w:w="42" w:type="dxa"/>
             </w:tcMar>
           </w:tcPr>
           <w:p>
@@ -1472,7 +1484,7 @@
         </w:tc>
         <w:tc>
           <w:tcPr>
-            <w:tcW w:w="2411" w:type="dxa"/>
+            <w:tcW w:w="2412" w:type="dxa"/>
             <w:tcBorders>
               <w:top w:val="single" w:sz="2" w:space="0" w:color="000001"/>
               <w:left w:val="single" w:sz="2" w:space="0" w:color="000001"/>
@@ -1481,23 +1493,23 @@
             </w:tcBorders>
             <w:shd w:fill="auto" w:val="clear"/>
             <w:tcMar>
-              <w:left w:w="45" w:type="dxa"/>
-            </w:tcMar>
-          </w:tcPr>
-          <w:p>
-            <w:pPr>
-              <w:pStyle w:val="TableContents"/>
-              <w:rPr/>
-            </w:pPr>
-            <w:r>
-              <w:rPr/>
-              <w:t>119.895</w:t>
-            </w:r>
-          </w:p>
-        </w:tc>
-        <w:tc>
-          <w:tcPr>
-            <w:tcW w:w="2407" w:type="dxa"/>
+              <w:left w:w="42" w:type="dxa"/>
+            </w:tcMar>
+          </w:tcPr>
+          <w:p>
+            <w:pPr>
+              <w:pStyle w:val="TableContents"/>
+              <w:rPr/>
+            </w:pPr>
+            <w:r>
+              <w:rPr/>
+              <w:t>2.04534</w:t>
+            </w:r>
+          </w:p>
+        </w:tc>
+        <w:tc>
+          <w:tcPr>
+            <w:tcW w:w="2406" w:type="dxa"/>
             <w:tcBorders>
               <w:top w:val="single" w:sz="2" w:space="0" w:color="000001"/>
               <w:left w:val="single" w:sz="2" w:space="0" w:color="000001"/>
@@ -1508,17 +1520,320 @@
             </w:tcBorders>
             <w:shd w:fill="auto" w:val="clear"/>
             <w:tcMar>
-              <w:left w:w="45" w:type="dxa"/>
-            </w:tcMar>
-          </w:tcPr>
-          <w:p>
-            <w:pPr>
-              <w:pStyle w:val="TableContents"/>
-              <w:rPr/>
-            </w:pPr>
-            <w:r>
-              <w:rPr/>
-              <w:t>107.794</w:t>
+              <w:left w:w="42" w:type="dxa"/>
+            </w:tcMar>
+          </w:tcPr>
+          <w:p>
+            <w:pPr>
+              <w:pStyle w:val="TableContents"/>
+              <w:rPr/>
+            </w:pPr>
+            <w:r>
+              <w:rPr/>
+              <w:t>1.94928</w:t>
+            </w:r>
+          </w:p>
+        </w:tc>
+      </w:tr>
+      <w:tr>
+        <w:trPr/>
+        <w:tc>
+          <w:tcPr>
+            <w:tcW w:w="2409" w:type="dxa"/>
+            <w:tcBorders>
+              <w:left w:val="single" w:sz="2" w:space="0" w:color="000001"/>
+              <w:bottom w:val="single" w:sz="2" w:space="0" w:color="000001"/>
+              <w:insideH w:val="single" w:sz="2" w:space="0" w:color="000001"/>
+            </w:tcBorders>
+            <w:shd w:fill="auto" w:val="clear"/>
+            <w:tcMar>
+              <w:left w:w="42" w:type="dxa"/>
+            </w:tcMar>
+          </w:tcPr>
+          <w:p>
+            <w:pPr>
+              <w:pStyle w:val="TableContents"/>
+              <w:rPr/>
+            </w:pPr>
+            <w:r>
+              <w:rPr/>
+              <w:t>7.5k x 5k</w:t>
+            </w:r>
+          </w:p>
+        </w:tc>
+        <w:tc>
+          <w:tcPr>
+            <w:tcW w:w="2410" w:type="dxa"/>
+            <w:tcBorders>
+              <w:left w:val="single" w:sz="2" w:space="0" w:color="000001"/>
+              <w:bottom w:val="single" w:sz="2" w:space="0" w:color="000001"/>
+              <w:insideH w:val="single" w:sz="2" w:space="0" w:color="000001"/>
+            </w:tcBorders>
+            <w:shd w:fill="auto" w:val="clear"/>
+            <w:tcMar>
+              <w:left w:w="42" w:type="dxa"/>
+            </w:tcMar>
+          </w:tcPr>
+          <w:p>
+            <w:pPr>
+              <w:pStyle w:val="TableContents"/>
+              <w:rPr/>
+            </w:pPr>
+            <w:r>
+              <w:rPr/>
+              <w:t>18.6979</w:t>
+            </w:r>
+          </w:p>
+        </w:tc>
+        <w:tc>
+          <w:tcPr>
+            <w:tcW w:w="2412" w:type="dxa"/>
+            <w:tcBorders>
+              <w:left w:val="single" w:sz="2" w:space="0" w:color="000001"/>
+              <w:bottom w:val="single" w:sz="2" w:space="0" w:color="000001"/>
+              <w:insideH w:val="single" w:sz="2" w:space="0" w:color="000001"/>
+            </w:tcBorders>
+            <w:shd w:fill="auto" w:val="clear"/>
+            <w:tcMar>
+              <w:left w:w="42" w:type="dxa"/>
+            </w:tcMar>
+          </w:tcPr>
+          <w:p>
+            <w:pPr>
+              <w:pStyle w:val="TableContents"/>
+              <w:rPr/>
+            </w:pPr>
+            <w:r>
+              <w:rPr/>
+              <w:t>0.998727</w:t>
+            </w:r>
+          </w:p>
+        </w:tc>
+        <w:tc>
+          <w:tcPr>
+            <w:tcW w:w="2406" w:type="dxa"/>
+            <w:tcBorders>
+              <w:left w:val="single" w:sz="2" w:space="0" w:color="000001"/>
+              <w:bottom w:val="single" w:sz="2" w:space="0" w:color="000001"/>
+              <w:right w:val="single" w:sz="2" w:space="0" w:color="000001"/>
+              <w:insideH w:val="single" w:sz="2" w:space="0" w:color="000001"/>
+              <w:insideV w:val="single" w:sz="2" w:space="0" w:color="000001"/>
+            </w:tcBorders>
+            <w:shd w:fill="auto" w:val="clear"/>
+            <w:tcMar>
+              <w:left w:w="42" w:type="dxa"/>
+            </w:tcMar>
+          </w:tcPr>
+          <w:p>
+            <w:pPr>
+              <w:pStyle w:val="TableContents"/>
+              <w:rPr/>
+            </w:pPr>
+            <w:r>
+              <w:rPr/>
+              <w:t>0.972783</w:t>
+            </w:r>
+          </w:p>
+        </w:tc>
+      </w:tr>
+      <w:tr>
+        <w:trPr/>
+        <w:tc>
+          <w:tcPr>
+            <w:tcW w:w="2409" w:type="dxa"/>
+            <w:tcBorders>
+              <w:left w:val="single" w:sz="2" w:space="0" w:color="000001"/>
+              <w:bottom w:val="single" w:sz="2" w:space="0" w:color="000001"/>
+              <w:insideH w:val="single" w:sz="2" w:space="0" w:color="000001"/>
+            </w:tcBorders>
+            <w:shd w:fill="auto" w:val="clear"/>
+            <w:tcMar>
+              <w:left w:w="42" w:type="dxa"/>
+            </w:tcMar>
+          </w:tcPr>
+          <w:p>
+            <w:pPr>
+              <w:pStyle w:val="TableContents"/>
+              <w:rPr/>
+            </w:pPr>
+            <w:r>
+              <w:rPr/>
+              <w:t>4k x 5k</w:t>
+            </w:r>
+          </w:p>
+        </w:tc>
+        <w:tc>
+          <w:tcPr>
+            <w:tcW w:w="2410" w:type="dxa"/>
+            <w:tcBorders>
+              <w:left w:val="single" w:sz="2" w:space="0" w:color="000001"/>
+              <w:bottom w:val="single" w:sz="2" w:space="0" w:color="000001"/>
+              <w:insideH w:val="single" w:sz="2" w:space="0" w:color="000001"/>
+            </w:tcBorders>
+            <w:shd w:fill="auto" w:val="clear"/>
+            <w:tcMar>
+              <w:left w:w="42" w:type="dxa"/>
+            </w:tcMar>
+          </w:tcPr>
+          <w:p>
+            <w:pPr>
+              <w:pStyle w:val="TableContents"/>
+              <w:rPr/>
+            </w:pPr>
+            <w:r>
+              <w:rPr/>
+              <w:t>9.4536</w:t>
+            </w:r>
+          </w:p>
+        </w:tc>
+        <w:tc>
+          <w:tcPr>
+            <w:tcW w:w="2412" w:type="dxa"/>
+            <w:tcBorders>
+              <w:left w:val="single" w:sz="2" w:space="0" w:color="000001"/>
+              <w:bottom w:val="single" w:sz="2" w:space="0" w:color="000001"/>
+              <w:insideH w:val="single" w:sz="2" w:space="0" w:color="000001"/>
+            </w:tcBorders>
+            <w:shd w:fill="auto" w:val="clear"/>
+            <w:tcMar>
+              <w:left w:w="42" w:type="dxa"/>
+            </w:tcMar>
+          </w:tcPr>
+          <w:p>
+            <w:pPr>
+              <w:pStyle w:val="TableContents"/>
+              <w:rPr/>
+            </w:pPr>
+            <w:r>
+              <w:rPr/>
+              <w:t>0.517129</w:t>
+            </w:r>
+          </w:p>
+        </w:tc>
+        <w:tc>
+          <w:tcPr>
+            <w:tcW w:w="2406" w:type="dxa"/>
+            <w:tcBorders>
+              <w:left w:val="single" w:sz="2" w:space="0" w:color="000001"/>
+              <w:bottom w:val="single" w:sz="2" w:space="0" w:color="000001"/>
+              <w:right w:val="single" w:sz="2" w:space="0" w:color="000001"/>
+              <w:insideH w:val="single" w:sz="2" w:space="0" w:color="000001"/>
+              <w:insideV w:val="single" w:sz="2" w:space="0" w:color="000001"/>
+            </w:tcBorders>
+            <w:shd w:fill="auto" w:val="clear"/>
+            <w:tcMar>
+              <w:left w:w="42" w:type="dxa"/>
+            </w:tcMar>
+          </w:tcPr>
+          <w:p>
+            <w:pPr>
+              <w:pStyle w:val="TableContents"/>
+              <w:rPr/>
+            </w:pPr>
+            <w:r>
+              <w:rPr/>
+              <w:t>0.507898</w:t>
+            </w:r>
+          </w:p>
+        </w:tc>
+      </w:tr>
+      <w:tr>
+        <w:trPr/>
+        <w:tc>
+          <w:tcPr>
+            <w:tcW w:w="2409" w:type="dxa"/>
+            <w:tcBorders>
+              <w:left w:val="single" w:sz="2" w:space="0" w:color="000001"/>
+              <w:bottom w:val="single" w:sz="2" w:space="0" w:color="000001"/>
+              <w:insideH w:val="single" w:sz="2" w:space="0" w:color="000001"/>
+            </w:tcBorders>
+            <w:shd w:fill="auto" w:val="clear"/>
+            <w:tcMar>
+              <w:left w:w="42" w:type="dxa"/>
+            </w:tcMar>
+          </w:tcPr>
+          <w:p>
+            <w:pPr>
+              <w:pStyle w:val="TableContents"/>
+              <w:rPr/>
+            </w:pPr>
+            <w:r>
+              <w:rPr/>
+              <w:t>4k x 2.5k</w:t>
+            </w:r>
+          </w:p>
+        </w:tc>
+        <w:tc>
+          <w:tcPr>
+            <w:tcW w:w="2410" w:type="dxa"/>
+            <w:tcBorders>
+              <w:left w:val="single" w:sz="2" w:space="0" w:color="000001"/>
+              <w:bottom w:val="single" w:sz="2" w:space="0" w:color="000001"/>
+              <w:insideH w:val="single" w:sz="2" w:space="0" w:color="000001"/>
+            </w:tcBorders>
+            <w:shd w:fill="auto" w:val="clear"/>
+            <w:tcMar>
+              <w:left w:w="42" w:type="dxa"/>
+            </w:tcMar>
+          </w:tcPr>
+          <w:p>
+            <w:pPr>
+              <w:pStyle w:val="TableContents"/>
+              <w:rPr/>
+            </w:pPr>
+            <w:r>
+              <w:rPr/>
+              <w:t>4.16964</w:t>
+            </w:r>
+          </w:p>
+        </w:tc>
+        <w:tc>
+          <w:tcPr>
+            <w:tcW w:w="2412" w:type="dxa"/>
+            <w:tcBorders>
+              <w:left w:val="single" w:sz="2" w:space="0" w:color="000001"/>
+              <w:bottom w:val="single" w:sz="2" w:space="0" w:color="000001"/>
+              <w:insideH w:val="single" w:sz="2" w:space="0" w:color="000001"/>
+            </w:tcBorders>
+            <w:shd w:fill="auto" w:val="clear"/>
+            <w:tcMar>
+              <w:left w:w="42" w:type="dxa"/>
+            </w:tcMar>
+          </w:tcPr>
+          <w:p>
+            <w:pPr>
+              <w:pStyle w:val="TableContents"/>
+              <w:rPr/>
+            </w:pPr>
+            <w:r>
+              <w:rPr/>
+              <w:t>0.255948</w:t>
+            </w:r>
+          </w:p>
+        </w:tc>
+        <w:tc>
+          <w:tcPr>
+            <w:tcW w:w="2406" w:type="dxa"/>
+            <w:tcBorders>
+              <w:left w:val="single" w:sz="2" w:space="0" w:color="000001"/>
+              <w:bottom w:val="single" w:sz="2" w:space="0" w:color="000001"/>
+              <w:right w:val="single" w:sz="2" w:space="0" w:color="000001"/>
+              <w:insideH w:val="single" w:sz="2" w:space="0" w:color="000001"/>
+              <w:insideV w:val="single" w:sz="2" w:space="0" w:color="000001"/>
+            </w:tcBorders>
+            <w:shd w:fill="auto" w:val="clear"/>
+            <w:tcMar>
+              <w:left w:w="42" w:type="dxa"/>
+            </w:tcMar>
+          </w:tcPr>
+          <w:p>
+            <w:pPr>
+              <w:pStyle w:val="TableContents"/>
+              <w:rPr/>
+            </w:pPr>
+            <w:r>
+              <w:rPr/>
+              <w:t>0.254843</w:t>
             </w:r>
           </w:p>
         </w:tc>
@@ -1551,38 +1866,596 @@
           <w:lang w:val="ru-RU"/>
         </w:rPr>
         <w:tab/>
-        <w:t xml:space="preserve">На 128 процессорах сортировка Бэтчера занимает 28 параллельных тактов. Сруктруа Point занимает 12 байтов (2 float и 1 int). В первой сетке 75 млн. элементов. Во второй сетке 4.8 млрд. элементов. Соответственно по </w:t>
-      </w:r>
-      <w:bookmarkStart w:id="8" w:name="cwos"/>
-      <w:bookmarkEnd w:id="8"/>
+      </w:r>
       <w:r>
         <w:rPr>
           <w:lang w:val="ru-RU"/>
         </w:rPr>
-        <w:t xml:space="preserve">585938 и 37.5 млн элементов на каждом узле. Тогда размеры будут соответственно </w:t>
-      </w:r>
-      <w:bookmarkStart w:id="9" w:name="cwos1"/>
-      <w:bookmarkEnd w:id="9"/>
+        <w:t xml:space="preserve">В случае для одного процессора вместо 7.5k x 10k, была взята сетка 7.5k x 8k (время выполнения — 33.2169c). </w:t>
+      </w:r>
+    </w:p>
+    <w:p>
+      <w:pPr>
+        <w:pStyle w:val="TextBody"/>
+        <w:shd w:val="clear" w:fill="FFFFFF"/>
+        <w:jc w:val="both"/>
+        <w:rPr/>
+      </w:pPr>
       <w:r>
         <w:rPr>
           <w:lang w:val="ru-RU"/>
         </w:rPr>
-        <w:t>7031256 байт (7 Мб) и 450 Мб на узел.</w:t>
-      </w:r>
-    </w:p>
+        <w:tab/>
+        <w:t>Вычислим значение C для разных сеток:</w:t>
+      </w:r>
+    </w:p>
+    <w:tbl>
+      <w:tblPr>
+        <w:tblW w:w="9638" w:type="dxa"/>
+        <w:jc w:val="left"/>
+        <w:tblInd w:w="55" w:type="dxa"/>
+        <w:tblBorders>
+          <w:top w:val="single" w:sz="2" w:space="0" w:color="000000"/>
+          <w:left w:val="single" w:sz="2" w:space="0" w:color="000000"/>
+          <w:bottom w:val="single" w:sz="2" w:space="0" w:color="000000"/>
+          <w:insideH w:val="single" w:sz="2" w:space="0" w:color="000000"/>
+        </w:tblBorders>
+        <w:tblCellMar>
+          <w:top w:w="55" w:type="dxa"/>
+          <w:left w:w="54" w:type="dxa"/>
+          <w:bottom w:w="55" w:type="dxa"/>
+          <w:right w:w="55" w:type="dxa"/>
+        </w:tblCellMar>
+      </w:tblPr>
+      <w:tblGrid>
+        <w:gridCol w:w="2409"/>
+        <w:gridCol w:w="2410"/>
+        <w:gridCol w:w="2409"/>
+        <w:gridCol w:w="2410"/>
+      </w:tblGrid>
+      <w:tr>
+        <w:trPr>
+          <w:tblHeader w:val="true"/>
+        </w:trPr>
+        <w:tc>
+          <w:tcPr>
+            <w:tcW w:w="2409" w:type="dxa"/>
+            <w:tcBorders>
+              <w:top w:val="single" w:sz="2" w:space="0" w:color="000000"/>
+              <w:left w:val="single" w:sz="2" w:space="0" w:color="000000"/>
+              <w:bottom w:val="single" w:sz="2" w:space="0" w:color="000000"/>
+              <w:insideH w:val="single" w:sz="2" w:space="0" w:color="000000"/>
+            </w:tcBorders>
+            <w:shd w:fill="auto" w:val="clear"/>
+            <w:tcMar>
+              <w:left w:w="54" w:type="dxa"/>
+            </w:tcMar>
+          </w:tcPr>
+          <w:p>
+            <w:pPr>
+              <w:pStyle w:val="TableHeading"/>
+              <w:rPr/>
+            </w:pPr>
+            <w:r>
+              <w:rPr/>
+              <w:t>Сетка</w:t>
+            </w:r>
+          </w:p>
+        </w:tc>
+        <w:tc>
+          <w:tcPr>
+            <w:tcW w:w="2410" w:type="dxa"/>
+            <w:tcBorders>
+              <w:top w:val="single" w:sz="2" w:space="0" w:color="000000"/>
+              <w:left w:val="single" w:sz="2" w:space="0" w:color="000000"/>
+              <w:bottom w:val="single" w:sz="2" w:space="0" w:color="000000"/>
+              <w:insideH w:val="single" w:sz="2" w:space="0" w:color="000000"/>
+            </w:tcBorders>
+            <w:shd w:fill="auto" w:val="clear"/>
+            <w:tcMar>
+              <w:left w:w="54" w:type="dxa"/>
+            </w:tcMar>
+          </w:tcPr>
+          <w:p>
+            <w:pPr>
+              <w:pStyle w:val="TableHeading"/>
+              <w:rPr/>
+            </w:pPr>
+            <w:r>
+              <w:rPr/>
+              <w:t>Время (сек)</w:t>
+            </w:r>
+          </w:p>
+        </w:tc>
+        <w:tc>
+          <w:tcPr>
+            <w:tcW w:w="2409" w:type="dxa"/>
+            <w:tcBorders>
+              <w:top w:val="single" w:sz="2" w:space="0" w:color="000000"/>
+              <w:left w:val="single" w:sz="2" w:space="0" w:color="000000"/>
+              <w:bottom w:val="single" w:sz="2" w:space="0" w:color="000000"/>
+              <w:insideH w:val="single" w:sz="2" w:space="0" w:color="000000"/>
+            </w:tcBorders>
+            <w:shd w:fill="auto" w:val="clear"/>
+            <w:tcMar>
+              <w:left w:w="54" w:type="dxa"/>
+            </w:tcMar>
+          </w:tcPr>
+          <w:p>
+            <w:pPr>
+              <w:pStyle w:val="TableHeading"/>
+              <w:rPr/>
+            </w:pPr>
+            <w:r>
+              <w:rPr/>
+              <w:t>Количество элементов</w:t>
+            </w:r>
+          </w:p>
+        </w:tc>
+        <w:tc>
+          <w:tcPr>
+            <w:tcW w:w="2410" w:type="dxa"/>
+            <w:tcBorders>
+              <w:top w:val="single" w:sz="2" w:space="0" w:color="000000"/>
+              <w:left w:val="single" w:sz="2" w:space="0" w:color="000000"/>
+              <w:bottom w:val="single" w:sz="2" w:space="0" w:color="000000"/>
+              <w:right w:val="single" w:sz="2" w:space="0" w:color="000000"/>
+              <w:insideH w:val="single" w:sz="2" w:space="0" w:color="000000"/>
+              <w:insideV w:val="single" w:sz="2" w:space="0" w:color="000000"/>
+            </w:tcBorders>
+            <w:shd w:fill="auto" w:val="clear"/>
+            <w:tcMar>
+              <w:left w:w="54" w:type="dxa"/>
+            </w:tcMar>
+          </w:tcPr>
+          <w:p>
+            <w:pPr>
+              <w:pStyle w:val="TableHeading"/>
+              <w:rPr/>
+            </w:pPr>
+            <w:r>
+              <w:rPr/>
+              <w:t>C</w:t>
+            </w:r>
+          </w:p>
+        </w:tc>
+      </w:tr>
+      <w:tr>
+        <w:trPr/>
+        <w:tc>
+          <w:tcPr>
+            <w:tcW w:w="2409" w:type="dxa"/>
+            <w:tcBorders>
+              <w:left w:val="single" w:sz="2" w:space="0" w:color="000000"/>
+              <w:bottom w:val="single" w:sz="2" w:space="0" w:color="000000"/>
+              <w:insideH w:val="single" w:sz="2" w:space="0" w:color="000000"/>
+            </w:tcBorders>
+            <w:shd w:fill="auto" w:val="clear"/>
+            <w:tcMar>
+              <w:left w:w="54" w:type="dxa"/>
+            </w:tcMar>
+          </w:tcPr>
+          <w:p>
+            <w:pPr>
+              <w:pStyle w:val="TableContents"/>
+              <w:rPr/>
+            </w:pPr>
+            <w:r>
+              <w:rPr/>
+              <w:t>7.5k x 8k</w:t>
+            </w:r>
+          </w:p>
+        </w:tc>
+        <w:tc>
+          <w:tcPr>
+            <w:tcW w:w="2410" w:type="dxa"/>
+            <w:tcBorders>
+              <w:left w:val="single" w:sz="2" w:space="0" w:color="000000"/>
+              <w:bottom w:val="single" w:sz="2" w:space="0" w:color="000000"/>
+              <w:insideH w:val="single" w:sz="2" w:space="0" w:color="000000"/>
+            </w:tcBorders>
+            <w:shd w:fill="auto" w:val="clear"/>
+            <w:tcMar>
+              <w:left w:w="54" w:type="dxa"/>
+            </w:tcMar>
+          </w:tcPr>
+          <w:p>
+            <w:pPr>
+              <w:pStyle w:val="TableContents"/>
+              <w:rPr/>
+            </w:pPr>
+            <w:r>
+              <w:rPr/>
+              <w:t>33.2169</w:t>
+            </w:r>
+          </w:p>
+        </w:tc>
+        <w:tc>
+          <w:tcPr>
+            <w:tcW w:w="2409" w:type="dxa"/>
+            <w:tcBorders>
+              <w:left w:val="single" w:sz="2" w:space="0" w:color="000000"/>
+              <w:bottom w:val="single" w:sz="2" w:space="0" w:color="000000"/>
+              <w:insideH w:val="single" w:sz="2" w:space="0" w:color="000000"/>
+            </w:tcBorders>
+            <w:shd w:fill="auto" w:val="clear"/>
+            <w:tcMar>
+              <w:left w:w="54" w:type="dxa"/>
+            </w:tcMar>
+          </w:tcPr>
+          <w:p>
+            <w:pPr>
+              <w:pStyle w:val="TableContents"/>
+              <w:rPr/>
+            </w:pPr>
+            <w:r>
+              <w:rPr/>
+              <w:t>60 M</w:t>
+            </w:r>
+          </w:p>
+        </w:tc>
+        <w:tc>
+          <w:tcPr>
+            <w:tcW w:w="2410" w:type="dxa"/>
+            <w:tcBorders>
+              <w:left w:val="single" w:sz="2" w:space="0" w:color="000000"/>
+              <w:bottom w:val="single" w:sz="2" w:space="0" w:color="000000"/>
+              <w:right w:val="single" w:sz="2" w:space="0" w:color="000000"/>
+              <w:insideH w:val="single" w:sz="2" w:space="0" w:color="000000"/>
+              <w:insideV w:val="single" w:sz="2" w:space="0" w:color="000000"/>
+            </w:tcBorders>
+            <w:shd w:fill="auto" w:val="clear"/>
+            <w:tcMar>
+              <w:left w:w="54" w:type="dxa"/>
+            </w:tcMar>
+          </w:tcPr>
+          <w:p>
+            <w:pPr>
+              <w:pStyle w:val="TableContents"/>
+              <w:rPr/>
+            </w:pPr>
+            <w:r>
+              <w:rPr/>
+              <w:t>2.14e-8</w:t>
+            </w:r>
+          </w:p>
+        </w:tc>
+      </w:tr>
+      <w:tr>
+        <w:trPr/>
+        <w:tc>
+          <w:tcPr>
+            <w:tcW w:w="2409" w:type="dxa"/>
+            <w:tcBorders>
+              <w:left w:val="single" w:sz="2" w:space="0" w:color="000000"/>
+              <w:bottom w:val="single" w:sz="2" w:space="0" w:color="000000"/>
+              <w:insideH w:val="single" w:sz="2" w:space="0" w:color="000000"/>
+            </w:tcBorders>
+            <w:shd w:fill="auto" w:val="clear"/>
+            <w:tcMar>
+              <w:left w:w="54" w:type="dxa"/>
+            </w:tcMar>
+          </w:tcPr>
+          <w:p>
+            <w:pPr>
+              <w:pStyle w:val="TableContents"/>
+              <w:rPr/>
+            </w:pPr>
+            <w:r>
+              <w:rPr/>
+              <w:t>7.5k x 5k</w:t>
+            </w:r>
+          </w:p>
+        </w:tc>
+        <w:tc>
+          <w:tcPr>
+            <w:tcW w:w="2410" w:type="dxa"/>
+            <w:tcBorders>
+              <w:left w:val="single" w:sz="2" w:space="0" w:color="000000"/>
+              <w:bottom w:val="single" w:sz="2" w:space="0" w:color="000000"/>
+              <w:insideH w:val="single" w:sz="2" w:space="0" w:color="000000"/>
+            </w:tcBorders>
+            <w:shd w:fill="auto" w:val="clear"/>
+            <w:tcMar>
+              <w:left w:w="54" w:type="dxa"/>
+            </w:tcMar>
+          </w:tcPr>
+          <w:p>
+            <w:pPr>
+              <w:pStyle w:val="TableContents"/>
+              <w:rPr/>
+            </w:pPr>
+            <w:r>
+              <w:rPr/>
+              <w:t>18.6979</w:t>
+            </w:r>
+          </w:p>
+        </w:tc>
+        <w:tc>
+          <w:tcPr>
+            <w:tcW w:w="2409" w:type="dxa"/>
+            <w:tcBorders>
+              <w:left w:val="single" w:sz="2" w:space="0" w:color="000000"/>
+              <w:bottom w:val="single" w:sz="2" w:space="0" w:color="000000"/>
+              <w:insideH w:val="single" w:sz="2" w:space="0" w:color="000000"/>
+            </w:tcBorders>
+            <w:shd w:fill="auto" w:val="clear"/>
+            <w:tcMar>
+              <w:left w:w="54" w:type="dxa"/>
+            </w:tcMar>
+          </w:tcPr>
+          <w:p>
+            <w:pPr>
+              <w:pStyle w:val="TableContents"/>
+              <w:rPr/>
+            </w:pPr>
+            <w:r>
+              <w:rPr/>
+              <w:t>37.5 M</w:t>
+            </w:r>
+          </w:p>
+        </w:tc>
+        <w:tc>
+          <w:tcPr>
+            <w:tcW w:w="2410" w:type="dxa"/>
+            <w:tcBorders>
+              <w:left w:val="single" w:sz="2" w:space="0" w:color="000000"/>
+              <w:bottom w:val="single" w:sz="2" w:space="0" w:color="000000"/>
+              <w:right w:val="single" w:sz="2" w:space="0" w:color="000000"/>
+              <w:insideH w:val="single" w:sz="2" w:space="0" w:color="000000"/>
+              <w:insideV w:val="single" w:sz="2" w:space="0" w:color="000000"/>
+            </w:tcBorders>
+            <w:shd w:fill="auto" w:val="clear"/>
+            <w:tcMar>
+              <w:left w:w="54" w:type="dxa"/>
+            </w:tcMar>
+          </w:tcPr>
+          <w:p>
+            <w:pPr>
+              <w:pStyle w:val="TableContents"/>
+              <w:rPr/>
+            </w:pPr>
+            <w:r>
+              <w:rPr/>
+              <w:t>1.98e-8</w:t>
+            </w:r>
+          </w:p>
+        </w:tc>
+      </w:tr>
+      <w:tr>
+        <w:trPr/>
+        <w:tc>
+          <w:tcPr>
+            <w:tcW w:w="2409" w:type="dxa"/>
+            <w:tcBorders>
+              <w:left w:val="single" w:sz="2" w:space="0" w:color="000000"/>
+              <w:bottom w:val="single" w:sz="2" w:space="0" w:color="000000"/>
+              <w:insideH w:val="single" w:sz="2" w:space="0" w:color="000000"/>
+            </w:tcBorders>
+            <w:shd w:fill="auto" w:val="clear"/>
+            <w:tcMar>
+              <w:left w:w="54" w:type="dxa"/>
+            </w:tcMar>
+          </w:tcPr>
+          <w:p>
+            <w:pPr>
+              <w:pStyle w:val="TableContents"/>
+              <w:rPr/>
+            </w:pPr>
+            <w:r>
+              <w:rPr/>
+              <w:t>4k x 5k</w:t>
+            </w:r>
+          </w:p>
+        </w:tc>
+        <w:tc>
+          <w:tcPr>
+            <w:tcW w:w="2410" w:type="dxa"/>
+            <w:tcBorders>
+              <w:left w:val="single" w:sz="2" w:space="0" w:color="000000"/>
+              <w:bottom w:val="single" w:sz="2" w:space="0" w:color="000000"/>
+              <w:insideH w:val="single" w:sz="2" w:space="0" w:color="000000"/>
+            </w:tcBorders>
+            <w:shd w:fill="auto" w:val="clear"/>
+            <w:tcMar>
+              <w:left w:w="54" w:type="dxa"/>
+            </w:tcMar>
+          </w:tcPr>
+          <w:p>
+            <w:pPr>
+              <w:pStyle w:val="TableContents"/>
+              <w:rPr/>
+            </w:pPr>
+            <w:r>
+              <w:rPr/>
+              <w:t>9.4536</w:t>
+            </w:r>
+          </w:p>
+        </w:tc>
+        <w:tc>
+          <w:tcPr>
+            <w:tcW w:w="2409" w:type="dxa"/>
+            <w:tcBorders>
+              <w:left w:val="single" w:sz="2" w:space="0" w:color="000000"/>
+              <w:bottom w:val="single" w:sz="2" w:space="0" w:color="000000"/>
+              <w:insideH w:val="single" w:sz="2" w:space="0" w:color="000000"/>
+            </w:tcBorders>
+            <w:shd w:fill="auto" w:val="clear"/>
+            <w:tcMar>
+              <w:left w:w="54" w:type="dxa"/>
+            </w:tcMar>
+          </w:tcPr>
+          <w:p>
+            <w:pPr>
+              <w:pStyle w:val="TableContents"/>
+              <w:rPr/>
+            </w:pPr>
+            <w:r>
+              <w:rPr/>
+              <w:t>20 M</w:t>
+            </w:r>
+          </w:p>
+        </w:tc>
+        <w:tc>
+          <w:tcPr>
+            <w:tcW w:w="2410" w:type="dxa"/>
+            <w:tcBorders>
+              <w:left w:val="single" w:sz="2" w:space="0" w:color="000000"/>
+              <w:bottom w:val="single" w:sz="2" w:space="0" w:color="000000"/>
+              <w:right w:val="single" w:sz="2" w:space="0" w:color="000000"/>
+              <w:insideH w:val="single" w:sz="2" w:space="0" w:color="000000"/>
+              <w:insideV w:val="single" w:sz="2" w:space="0" w:color="000000"/>
+            </w:tcBorders>
+            <w:shd w:fill="auto" w:val="clear"/>
+            <w:tcMar>
+              <w:left w:w="54" w:type="dxa"/>
+            </w:tcMar>
+          </w:tcPr>
+          <w:p>
+            <w:pPr>
+              <w:pStyle w:val="TableContents"/>
+              <w:rPr/>
+            </w:pPr>
+            <w:r>
+              <w:rPr/>
+              <w:t>1.95e-8</w:t>
+            </w:r>
+          </w:p>
+        </w:tc>
+      </w:tr>
+      <w:tr>
+        <w:trPr/>
+        <w:tc>
+          <w:tcPr>
+            <w:tcW w:w="2409" w:type="dxa"/>
+            <w:tcBorders>
+              <w:left w:val="single" w:sz="2" w:space="0" w:color="000000"/>
+              <w:bottom w:val="single" w:sz="2" w:space="0" w:color="000000"/>
+              <w:insideH w:val="single" w:sz="2" w:space="0" w:color="000000"/>
+            </w:tcBorders>
+            <w:shd w:fill="auto" w:val="clear"/>
+            <w:tcMar>
+              <w:left w:w="54" w:type="dxa"/>
+            </w:tcMar>
+          </w:tcPr>
+          <w:p>
+            <w:pPr>
+              <w:pStyle w:val="TableContents"/>
+              <w:rPr/>
+            </w:pPr>
+            <w:r>
+              <w:rPr/>
+              <w:t>4k x 2.5k</w:t>
+            </w:r>
+          </w:p>
+        </w:tc>
+        <w:tc>
+          <w:tcPr>
+            <w:tcW w:w="2410" w:type="dxa"/>
+            <w:tcBorders>
+              <w:left w:val="single" w:sz="2" w:space="0" w:color="000000"/>
+              <w:bottom w:val="single" w:sz="2" w:space="0" w:color="000000"/>
+              <w:insideH w:val="single" w:sz="2" w:space="0" w:color="000000"/>
+            </w:tcBorders>
+            <w:shd w:fill="auto" w:val="clear"/>
+            <w:tcMar>
+              <w:left w:w="54" w:type="dxa"/>
+            </w:tcMar>
+          </w:tcPr>
+          <w:p>
+            <w:pPr>
+              <w:pStyle w:val="TableContents"/>
+              <w:rPr/>
+            </w:pPr>
+            <w:r>
+              <w:rPr/>
+              <w:t>4.16964</w:t>
+            </w:r>
+          </w:p>
+        </w:tc>
+        <w:tc>
+          <w:tcPr>
+            <w:tcW w:w="2409" w:type="dxa"/>
+            <w:tcBorders>
+              <w:left w:val="single" w:sz="2" w:space="0" w:color="000000"/>
+              <w:bottom w:val="single" w:sz="2" w:space="0" w:color="000000"/>
+              <w:insideH w:val="single" w:sz="2" w:space="0" w:color="000000"/>
+            </w:tcBorders>
+            <w:shd w:fill="auto" w:val="clear"/>
+            <w:tcMar>
+              <w:left w:w="54" w:type="dxa"/>
+            </w:tcMar>
+          </w:tcPr>
+          <w:p>
+            <w:pPr>
+              <w:pStyle w:val="TableContents"/>
+              <w:rPr/>
+            </w:pPr>
+            <w:r>
+              <w:rPr/>
+              <w:t>10 M</w:t>
+            </w:r>
+          </w:p>
+        </w:tc>
+        <w:tc>
+          <w:tcPr>
+            <w:tcW w:w="2410" w:type="dxa"/>
+            <w:tcBorders>
+              <w:left w:val="single" w:sz="2" w:space="0" w:color="000000"/>
+              <w:bottom w:val="single" w:sz="2" w:space="0" w:color="000000"/>
+              <w:right w:val="single" w:sz="2" w:space="0" w:color="000000"/>
+              <w:insideH w:val="single" w:sz="2" w:space="0" w:color="000000"/>
+              <w:insideV w:val="single" w:sz="2" w:space="0" w:color="000000"/>
+            </w:tcBorders>
+            <w:shd w:fill="auto" w:val="clear"/>
+            <w:tcMar>
+              <w:left w:w="54" w:type="dxa"/>
+            </w:tcMar>
+          </w:tcPr>
+          <w:p>
+            <w:pPr>
+              <w:pStyle w:val="TableContents"/>
+              <w:rPr/>
+            </w:pPr>
+            <w:r>
+              <w:rPr/>
+              <w:t>1.79e-8</w:t>
+            </w:r>
+          </w:p>
+        </w:tc>
+      </w:tr>
+    </w:tbl>
     <w:p>
       <w:pPr>
         <w:pStyle w:val="TextBody"/>
         <w:shd w:val="clear" w:fill="FFFFFF"/>
         <w:jc w:val="both"/>
-        <w:rPr/>
-      </w:pPr>
-      <w:r>
         <w:rPr>
           <w:lang w:val="ru-RU"/>
         </w:rPr>
+      </w:pPr>
+      <w:r>
+        <w:rPr/>
+      </w:r>
+    </w:p>
+    <w:p>
+      <w:pPr>
+        <w:pStyle w:val="TextBody"/>
+        <w:shd w:val="clear" w:fill="FFFFFF"/>
+        <w:jc w:val="both"/>
+        <w:rPr/>
+      </w:pPr>
+      <w:r>
+        <w:rPr>
+          <w:lang w:val="ru-RU"/>
+        </w:rPr>
         <w:tab/>
-        <w:t>Вычислим константу C = 43.0559 / (75 млн. * log(75 млн.)). Получим, что C приблизительно 2.1945 на десять в минус восьмой степени.</w:t>
+      </w:r>
+      <w:r>
+        <w:rPr>
+          <w:lang w:val="ru-RU"/>
+        </w:rPr>
+        <w:t>Есть некая тенденция уменьшения числа C при уменьшении числа элементов. Возможно это разброс от запуска к запуску, или возможно связано с кэшами и локальностью данных при меньшем числе элементов. Но видно, что число С — почти константа. Для дальнейших расчетов возьмем их среднее значение — 1.965e-8.</w:t>
       </w:r>
     </w:p>
     <w:p>
@@ -1597,99 +2470,2271 @@
           <w:lang w:val="ru-RU"/>
         </w:rPr>
         <w:tab/>
-        <w:t xml:space="preserve">Рассмотрим варианты с 1 потоком на процессор. T1 будет 0.2464с и 20.7055с соответственно. А T2 будет, если за латентность взять 0.8мкс, 0.4632c и </w:t>
+        <w:t>На 128 процессорах сортировка Бэтчера занимает 28 параллельных тактов. С</w:t>
       </w:r>
       <w:r>
         <w:rPr>
           <w:lang w:val="ru-RU"/>
         </w:rPr>
-        <w:t>3</w:t>
+        <w:t>тр</w:t>
       </w:r>
       <w:r>
         <w:rPr>
           <w:lang w:val="ru-RU"/>
         </w:rPr>
-        <w:t>9.</w:t>
+        <w:t>уктруа Point занимает 1</w:t>
       </w:r>
       <w:r>
         <w:rPr>
           <w:lang w:val="ru-RU"/>
         </w:rPr>
-        <w:t>5304</w:t>
+        <w:t>6</w:t>
       </w:r>
       <w:r>
         <w:rPr>
           <w:lang w:val="ru-RU"/>
         </w:rPr>
-        <w:t xml:space="preserve">с. И, наконец, Т3 будет 0.36с и 23.043с. В итоге получим T 1.07с и </w:t>
+        <w:t xml:space="preserve"> байтов (2 float и 1 </w:t>
       </w:r>
       <w:r>
         <w:rPr>
           <w:lang w:val="ru-RU"/>
         </w:rPr>
-        <w:t>83</w:t>
+        <w:t>long long</w:t>
       </w:r>
       <w:r>
         <w:rPr>
           <w:lang w:val="ru-RU"/>
         </w:rPr>
-        <w:t>.</w:t>
-      </w:r>
+        <w:t xml:space="preserve"> int).</w:t>
+      </w:r>
+    </w:p>
+    <w:p>
+      <w:pPr>
+        <w:pStyle w:val="TextBody"/>
+        <w:shd w:val="clear" w:fill="FFFFFF"/>
+        <w:jc w:val="both"/>
+        <w:rPr/>
+      </w:pPr>
       <w:r>
         <w:rPr>
           <w:lang w:val="ru-RU"/>
         </w:rPr>
-        <w:t>2789</w:t>
+        <w:tab/>
       </w:r>
       <w:r>
         <w:rPr>
           <w:lang w:val="ru-RU"/>
         </w:rPr>
-        <w:t>с. На самом деле, программы выполнялись 1.6916с и 119.895с. Это 63.25 и 6</w:t>
-      </w:r>
-      <w:r>
+        <w:t>Рассмотрим параллельные выполнения программы с 1 потоком на процессор. Посчитаем для них теоретические времена выполнения. Пропускная способность между узлами — 425Мбайт/сек. Чтобы получить сколько времени требуется на передачу одного байта, возьмем обратное значение — 0.2353e-8 сек/байт. Латентность берем как 0.8e-6 сек.</w:t>
+      </w:r>
+    </w:p>
+    <w:tbl>
+      <w:tblPr>
+        <w:tblW w:w="9638" w:type="dxa"/>
+        <w:jc w:val="left"/>
+        <w:tblInd w:w="55" w:type="dxa"/>
+        <w:tblBorders>
+          <w:top w:val="single" w:sz="2" w:space="0" w:color="000000"/>
+          <w:left w:val="single" w:sz="2" w:space="0" w:color="000000"/>
+          <w:bottom w:val="single" w:sz="2" w:space="0" w:color="000000"/>
+          <w:insideH w:val="single" w:sz="2" w:space="0" w:color="000000"/>
+        </w:tblBorders>
+        <w:tblCellMar>
+          <w:top w:w="55" w:type="dxa"/>
+          <w:left w:w="54" w:type="dxa"/>
+          <w:bottom w:w="55" w:type="dxa"/>
+          <w:right w:w="55" w:type="dxa"/>
+        </w:tblCellMar>
+      </w:tblPr>
+      <w:tblGrid>
+        <w:gridCol w:w="1376"/>
+        <w:gridCol w:w="1377"/>
+        <w:gridCol w:w="1377"/>
+        <w:gridCol w:w="1377"/>
+        <w:gridCol w:w="1377"/>
+        <w:gridCol w:w="1377"/>
+        <w:gridCol w:w="1377"/>
+      </w:tblGrid>
+      <w:tr>
+        <w:trPr>
+          <w:tblHeader w:val="true"/>
+        </w:trPr>
+        <w:tc>
+          <w:tcPr>
+            <w:tcW w:w="1376" w:type="dxa"/>
+            <w:tcBorders>
+              <w:top w:val="single" w:sz="2" w:space="0" w:color="000000"/>
+              <w:left w:val="single" w:sz="2" w:space="0" w:color="000000"/>
+              <w:bottom w:val="single" w:sz="2" w:space="0" w:color="000000"/>
+              <w:insideH w:val="single" w:sz="2" w:space="0" w:color="000000"/>
+            </w:tcBorders>
+            <w:shd w:fill="auto" w:val="clear"/>
+            <w:tcMar>
+              <w:left w:w="54" w:type="dxa"/>
+            </w:tcMar>
+          </w:tcPr>
+          <w:p>
+            <w:pPr>
+              <w:pStyle w:val="TableHeading"/>
+              <w:rPr/>
+            </w:pPr>
+            <w:r>
+              <w:rPr/>
+              <w:t>Сетка</w:t>
+            </w:r>
+          </w:p>
+        </w:tc>
+        <w:tc>
+          <w:tcPr>
+            <w:tcW w:w="1377" w:type="dxa"/>
+            <w:tcBorders>
+              <w:top w:val="single" w:sz="2" w:space="0" w:color="000000"/>
+              <w:left w:val="single" w:sz="2" w:space="0" w:color="000000"/>
+              <w:bottom w:val="single" w:sz="2" w:space="0" w:color="000000"/>
+              <w:insideH w:val="single" w:sz="2" w:space="0" w:color="000000"/>
+            </w:tcBorders>
+            <w:shd w:fill="auto" w:val="clear"/>
+            <w:tcMar>
+              <w:left w:w="54" w:type="dxa"/>
+            </w:tcMar>
+          </w:tcPr>
+          <w:p>
+            <w:pPr>
+              <w:pStyle w:val="TableHeading"/>
+              <w:rPr/>
+            </w:pPr>
+            <w:r>
+              <w:rPr/>
+              <w:t>Количество элементов</w:t>
+            </w:r>
+          </w:p>
+        </w:tc>
+        <w:tc>
+          <w:tcPr>
+            <w:tcW w:w="1377" w:type="dxa"/>
+            <w:tcBorders>
+              <w:top w:val="single" w:sz="2" w:space="0" w:color="000000"/>
+              <w:left w:val="single" w:sz="2" w:space="0" w:color="000000"/>
+              <w:bottom w:val="single" w:sz="2" w:space="0" w:color="000000"/>
+              <w:insideH w:val="single" w:sz="2" w:space="0" w:color="000000"/>
+            </w:tcBorders>
+            <w:shd w:fill="auto" w:val="clear"/>
+            <w:tcMar>
+              <w:left w:w="54" w:type="dxa"/>
+            </w:tcMar>
+          </w:tcPr>
+          <w:p>
+            <w:pPr>
+              <w:pStyle w:val="TableHeading"/>
+              <w:rPr/>
+            </w:pPr>
+            <w:r>
+              <w:rPr/>
+              <w:t>Элементов в узле</w:t>
+            </w:r>
+          </w:p>
+        </w:tc>
+        <w:tc>
+          <w:tcPr>
+            <w:tcW w:w="1377" w:type="dxa"/>
+            <w:tcBorders>
+              <w:top w:val="single" w:sz="2" w:space="0" w:color="000000"/>
+              <w:left w:val="single" w:sz="2" w:space="0" w:color="000000"/>
+              <w:bottom w:val="single" w:sz="2" w:space="0" w:color="000000"/>
+              <w:insideH w:val="single" w:sz="2" w:space="0" w:color="000000"/>
+            </w:tcBorders>
+            <w:shd w:fill="auto" w:val="clear"/>
+            <w:tcMar>
+              <w:left w:w="54" w:type="dxa"/>
+            </w:tcMar>
+          </w:tcPr>
+          <w:p>
+            <w:pPr>
+              <w:pStyle w:val="TableHeading"/>
+              <w:rPr/>
+            </w:pPr>
+            <w:r>
+              <w:rPr/>
+              <w:t>T1</w:t>
+            </w:r>
+          </w:p>
+        </w:tc>
+        <w:tc>
+          <w:tcPr>
+            <w:tcW w:w="1377" w:type="dxa"/>
+            <w:tcBorders>
+              <w:top w:val="single" w:sz="2" w:space="0" w:color="000000"/>
+              <w:left w:val="single" w:sz="2" w:space="0" w:color="000000"/>
+              <w:bottom w:val="single" w:sz="2" w:space="0" w:color="000000"/>
+              <w:insideH w:val="single" w:sz="2" w:space="0" w:color="000000"/>
+            </w:tcBorders>
+            <w:shd w:fill="auto" w:val="clear"/>
+            <w:tcMar>
+              <w:left w:w="54" w:type="dxa"/>
+            </w:tcMar>
+          </w:tcPr>
+          <w:p>
+            <w:pPr>
+              <w:pStyle w:val="TableHeading"/>
+              <w:rPr/>
+            </w:pPr>
+            <w:r>
+              <w:rPr/>
+              <w:t>T2</w:t>
+            </w:r>
+          </w:p>
+        </w:tc>
+        <w:tc>
+          <w:tcPr>
+            <w:tcW w:w="1377" w:type="dxa"/>
+            <w:tcBorders>
+              <w:top w:val="single" w:sz="2" w:space="0" w:color="000000"/>
+              <w:left w:val="single" w:sz="2" w:space="0" w:color="000000"/>
+              <w:bottom w:val="single" w:sz="2" w:space="0" w:color="000000"/>
+              <w:insideH w:val="single" w:sz="2" w:space="0" w:color="000000"/>
+            </w:tcBorders>
+            <w:shd w:fill="auto" w:val="clear"/>
+            <w:tcMar>
+              <w:left w:w="54" w:type="dxa"/>
+            </w:tcMar>
+          </w:tcPr>
+          <w:p>
+            <w:pPr>
+              <w:pStyle w:val="TableHeading"/>
+              <w:rPr/>
+            </w:pPr>
+            <w:r>
+              <w:rPr/>
+              <w:t>T3</w:t>
+            </w:r>
+          </w:p>
+        </w:tc>
+        <w:tc>
+          <w:tcPr>
+            <w:tcW w:w="1377" w:type="dxa"/>
+            <w:tcBorders>
+              <w:top w:val="single" w:sz="2" w:space="0" w:color="000000"/>
+              <w:left w:val="single" w:sz="2" w:space="0" w:color="000000"/>
+              <w:bottom w:val="single" w:sz="2" w:space="0" w:color="000000"/>
+              <w:right w:val="single" w:sz="2" w:space="0" w:color="000000"/>
+              <w:insideH w:val="single" w:sz="2" w:space="0" w:color="000000"/>
+              <w:insideV w:val="single" w:sz="2" w:space="0" w:color="000000"/>
+            </w:tcBorders>
+            <w:shd w:fill="auto" w:val="clear"/>
+            <w:tcMar>
+              <w:left w:w="54" w:type="dxa"/>
+            </w:tcMar>
+          </w:tcPr>
+          <w:p>
+            <w:pPr>
+              <w:pStyle w:val="TableHeading"/>
+              <w:rPr/>
+            </w:pPr>
+            <w:r>
+              <w:rPr/>
+              <w:t>T</w:t>
+            </w:r>
+          </w:p>
+        </w:tc>
+      </w:tr>
+      <w:tr>
+        <w:trPr/>
+        <w:tc>
+          <w:tcPr>
+            <w:tcW w:w="1376" w:type="dxa"/>
+            <w:tcBorders>
+              <w:left w:val="single" w:sz="2" w:space="0" w:color="000000"/>
+              <w:bottom w:val="single" w:sz="2" w:space="0" w:color="000000"/>
+              <w:insideH w:val="single" w:sz="2" w:space="0" w:color="000000"/>
+            </w:tcBorders>
+            <w:shd w:fill="auto" w:val="clear"/>
+            <w:tcMar>
+              <w:left w:w="54" w:type="dxa"/>
+            </w:tcMar>
+          </w:tcPr>
+          <w:p>
+            <w:pPr>
+              <w:pStyle w:val="TableContents"/>
+              <w:rPr/>
+            </w:pPr>
+            <w:r>
+              <w:rPr/>
+              <w:t>80k x 60k</w:t>
+            </w:r>
+          </w:p>
+        </w:tc>
+        <w:tc>
+          <w:tcPr>
+            <w:tcW w:w="1377" w:type="dxa"/>
+            <w:tcBorders>
+              <w:left w:val="single" w:sz="2" w:space="0" w:color="000000"/>
+              <w:bottom w:val="single" w:sz="2" w:space="0" w:color="000000"/>
+              <w:insideH w:val="single" w:sz="2" w:space="0" w:color="000000"/>
+            </w:tcBorders>
+            <w:shd w:fill="auto" w:val="clear"/>
+            <w:tcMar>
+              <w:left w:w="54" w:type="dxa"/>
+            </w:tcMar>
+          </w:tcPr>
+          <w:p>
+            <w:pPr>
+              <w:pStyle w:val="TableContents"/>
+              <w:rPr/>
+            </w:pPr>
+            <w:r>
+              <w:rPr/>
+              <w:t>4.8 G</w:t>
+            </w:r>
+          </w:p>
+        </w:tc>
+        <w:tc>
+          <w:tcPr>
+            <w:tcW w:w="1377" w:type="dxa"/>
+            <w:tcBorders>
+              <w:left w:val="single" w:sz="2" w:space="0" w:color="000000"/>
+              <w:bottom w:val="single" w:sz="2" w:space="0" w:color="000000"/>
+              <w:insideH w:val="single" w:sz="2" w:space="0" w:color="000000"/>
+            </w:tcBorders>
+            <w:shd w:fill="auto" w:val="clear"/>
+            <w:tcMar>
+              <w:left w:w="54" w:type="dxa"/>
+            </w:tcMar>
+          </w:tcPr>
+          <w:p>
+            <w:pPr>
+              <w:pStyle w:val="TableContents"/>
+              <w:rPr/>
+            </w:pPr>
+            <w:r>
+              <w:rPr/>
+              <w:t>37.5 M</w:t>
+            </w:r>
+          </w:p>
+        </w:tc>
+        <w:tc>
+          <w:tcPr>
+            <w:tcW w:w="1377" w:type="dxa"/>
+            <w:tcBorders>
+              <w:left w:val="single" w:sz="2" w:space="0" w:color="000000"/>
+              <w:bottom w:val="single" w:sz="2" w:space="0" w:color="000000"/>
+              <w:insideH w:val="single" w:sz="2" w:space="0" w:color="000000"/>
+            </w:tcBorders>
+            <w:shd w:fill="auto" w:val="clear"/>
+            <w:tcMar>
+              <w:left w:w="54" w:type="dxa"/>
+            </w:tcMar>
+          </w:tcPr>
+          <w:p>
+            <w:pPr>
+              <w:pStyle w:val="TableContents"/>
+              <w:rPr/>
+            </w:pPr>
+            <w:r>
+              <w:rPr/>
+              <w:t>18.54</w:t>
+            </w:r>
+          </w:p>
+        </w:tc>
+        <w:tc>
+          <w:tcPr>
+            <w:tcW w:w="1377" w:type="dxa"/>
+            <w:tcBorders>
+              <w:left w:val="single" w:sz="2" w:space="0" w:color="000000"/>
+              <w:bottom w:val="single" w:sz="2" w:space="0" w:color="000000"/>
+              <w:insideH w:val="single" w:sz="2" w:space="0" w:color="000000"/>
+            </w:tcBorders>
+            <w:shd w:fill="auto" w:val="clear"/>
+            <w:tcMar>
+              <w:left w:w="54" w:type="dxa"/>
+            </w:tcMar>
+          </w:tcPr>
+          <w:p>
+            <w:pPr>
+              <w:pStyle w:val="TableContents"/>
+              <w:rPr/>
+            </w:pPr>
+            <w:r>
+              <w:rPr/>
+              <w:t>39.53</w:t>
+            </w:r>
+          </w:p>
+        </w:tc>
+        <w:tc>
+          <w:tcPr>
+            <w:tcW w:w="1377" w:type="dxa"/>
+            <w:tcBorders>
+              <w:left w:val="single" w:sz="2" w:space="0" w:color="000000"/>
+              <w:bottom w:val="single" w:sz="2" w:space="0" w:color="000000"/>
+              <w:insideH w:val="single" w:sz="2" w:space="0" w:color="000000"/>
+            </w:tcBorders>
+            <w:shd w:fill="auto" w:val="clear"/>
+            <w:tcMar>
+              <w:left w:w="54" w:type="dxa"/>
+            </w:tcMar>
+          </w:tcPr>
+          <w:p>
+            <w:pPr>
+              <w:pStyle w:val="TableContents"/>
+              <w:rPr/>
+            </w:pPr>
+            <w:r>
+              <w:rPr/>
+              <w:t>20.6325</w:t>
+            </w:r>
+          </w:p>
+        </w:tc>
+        <w:tc>
+          <w:tcPr>
+            <w:tcW w:w="1377" w:type="dxa"/>
+            <w:tcBorders>
+              <w:left w:val="single" w:sz="2" w:space="0" w:color="000000"/>
+              <w:bottom w:val="single" w:sz="2" w:space="0" w:color="000000"/>
+              <w:right w:val="single" w:sz="2" w:space="0" w:color="000000"/>
+              <w:insideH w:val="single" w:sz="2" w:space="0" w:color="000000"/>
+              <w:insideV w:val="single" w:sz="2" w:space="0" w:color="000000"/>
+            </w:tcBorders>
+            <w:shd w:fill="auto" w:val="clear"/>
+            <w:tcMar>
+              <w:left w:w="54" w:type="dxa"/>
+            </w:tcMar>
+          </w:tcPr>
+          <w:p>
+            <w:pPr>
+              <w:pStyle w:val="TableContents"/>
+              <w:rPr/>
+            </w:pPr>
+            <w:r>
+              <w:rPr/>
+              <w:t>78.703</w:t>
+            </w:r>
+          </w:p>
+        </w:tc>
+      </w:tr>
+      <w:tr>
+        <w:trPr/>
+        <w:tc>
+          <w:tcPr>
+            <w:tcW w:w="1376" w:type="dxa"/>
+            <w:tcBorders>
+              <w:left w:val="single" w:sz="2" w:space="0" w:color="000000"/>
+              <w:bottom w:val="single" w:sz="2" w:space="0" w:color="000000"/>
+              <w:insideH w:val="single" w:sz="2" w:space="0" w:color="000000"/>
+            </w:tcBorders>
+            <w:shd w:fill="auto" w:val="clear"/>
+            <w:tcMar>
+              <w:left w:w="54" w:type="dxa"/>
+            </w:tcMar>
+          </w:tcPr>
+          <w:p>
+            <w:pPr>
+              <w:pStyle w:val="TableContents"/>
+              <w:rPr/>
+            </w:pPr>
+            <w:r>
+              <w:rPr/>
+              <w:t>7.5k x 10k</w:t>
+            </w:r>
+          </w:p>
+        </w:tc>
+        <w:tc>
+          <w:tcPr>
+            <w:tcW w:w="1377" w:type="dxa"/>
+            <w:tcBorders>
+              <w:left w:val="single" w:sz="2" w:space="0" w:color="000000"/>
+              <w:bottom w:val="single" w:sz="2" w:space="0" w:color="000000"/>
+              <w:insideH w:val="single" w:sz="2" w:space="0" w:color="000000"/>
+            </w:tcBorders>
+            <w:shd w:fill="auto" w:val="clear"/>
+            <w:tcMar>
+              <w:left w:w="54" w:type="dxa"/>
+            </w:tcMar>
+          </w:tcPr>
+          <w:p>
+            <w:pPr>
+              <w:pStyle w:val="TableContents"/>
+              <w:rPr/>
+            </w:pPr>
+            <w:r>
+              <w:rPr/>
+              <w:t>75 M</w:t>
+            </w:r>
+          </w:p>
+        </w:tc>
+        <w:tc>
+          <w:tcPr>
+            <w:tcW w:w="1377" w:type="dxa"/>
+            <w:tcBorders>
+              <w:left w:val="single" w:sz="2" w:space="0" w:color="000000"/>
+              <w:bottom w:val="single" w:sz="2" w:space="0" w:color="000000"/>
+              <w:insideH w:val="single" w:sz="2" w:space="0" w:color="000000"/>
+            </w:tcBorders>
+            <w:shd w:fill="auto" w:val="clear"/>
+            <w:tcMar>
+              <w:left w:w="54" w:type="dxa"/>
+            </w:tcMar>
+          </w:tcPr>
+          <w:p>
+            <w:pPr>
+              <w:pStyle w:val="TableContents"/>
+              <w:rPr/>
+            </w:pPr>
+            <w:r>
+              <w:rPr/>
+              <w:t>585938</w:t>
+            </w:r>
+          </w:p>
+        </w:tc>
+        <w:tc>
+          <w:tcPr>
+            <w:tcW w:w="1377" w:type="dxa"/>
+            <w:tcBorders>
+              <w:left w:val="single" w:sz="2" w:space="0" w:color="000000"/>
+              <w:bottom w:val="single" w:sz="2" w:space="0" w:color="000000"/>
+              <w:insideH w:val="single" w:sz="2" w:space="0" w:color="000000"/>
+            </w:tcBorders>
+            <w:shd w:fill="auto" w:val="clear"/>
+            <w:tcMar>
+              <w:left w:w="54" w:type="dxa"/>
+            </w:tcMar>
+          </w:tcPr>
+          <w:p>
+            <w:pPr>
+              <w:pStyle w:val="TableContents"/>
+              <w:rPr/>
+            </w:pPr>
+            <w:r>
+              <w:rPr/>
+              <w:t>0.2206</w:t>
+            </w:r>
+          </w:p>
+        </w:tc>
+        <w:tc>
+          <w:tcPr>
+            <w:tcW w:w="1377" w:type="dxa"/>
+            <w:tcBorders>
+              <w:left w:val="single" w:sz="2" w:space="0" w:color="000000"/>
+              <w:bottom w:val="single" w:sz="2" w:space="0" w:color="000000"/>
+              <w:insideH w:val="single" w:sz="2" w:space="0" w:color="000000"/>
+            </w:tcBorders>
+            <w:shd w:fill="auto" w:val="clear"/>
+            <w:tcMar>
+              <w:left w:w="54" w:type="dxa"/>
+            </w:tcMar>
+          </w:tcPr>
+          <w:p>
+            <w:pPr>
+              <w:pStyle w:val="TableContents"/>
+              <w:rPr/>
+            </w:pPr>
+            <w:r>
+              <w:rPr/>
+              <w:t>0.6177</w:t>
+            </w:r>
+          </w:p>
+        </w:tc>
+        <w:tc>
+          <w:tcPr>
+            <w:tcW w:w="1377" w:type="dxa"/>
+            <w:tcBorders>
+              <w:left w:val="single" w:sz="2" w:space="0" w:color="000000"/>
+              <w:bottom w:val="single" w:sz="2" w:space="0" w:color="000000"/>
+              <w:insideH w:val="single" w:sz="2" w:space="0" w:color="000000"/>
+            </w:tcBorders>
+            <w:shd w:fill="auto" w:val="clear"/>
+            <w:tcMar>
+              <w:left w:w="54" w:type="dxa"/>
+            </w:tcMar>
+          </w:tcPr>
+          <w:p>
+            <w:pPr>
+              <w:pStyle w:val="TableContents"/>
+              <w:rPr/>
+            </w:pPr>
+            <w:r>
+              <w:rPr/>
+              <w:t>0.3224</w:t>
+            </w:r>
+          </w:p>
+        </w:tc>
+        <w:tc>
+          <w:tcPr>
+            <w:tcW w:w="1377" w:type="dxa"/>
+            <w:tcBorders>
+              <w:left w:val="single" w:sz="2" w:space="0" w:color="000000"/>
+              <w:bottom w:val="single" w:sz="2" w:space="0" w:color="000000"/>
+              <w:right w:val="single" w:sz="2" w:space="0" w:color="000000"/>
+              <w:insideH w:val="single" w:sz="2" w:space="0" w:color="000000"/>
+              <w:insideV w:val="single" w:sz="2" w:space="0" w:color="000000"/>
+            </w:tcBorders>
+            <w:shd w:fill="auto" w:val="clear"/>
+            <w:tcMar>
+              <w:left w:w="54" w:type="dxa"/>
+            </w:tcMar>
+          </w:tcPr>
+          <w:p>
+            <w:pPr>
+              <w:pStyle w:val="TableContents"/>
+              <w:rPr/>
+            </w:pPr>
+            <w:r>
+              <w:rPr/>
+              <w:t>1.1607</w:t>
+            </w:r>
+          </w:p>
+        </w:tc>
+      </w:tr>
+      <w:tr>
+        <w:trPr/>
+        <w:tc>
+          <w:tcPr>
+            <w:tcW w:w="1376" w:type="dxa"/>
+            <w:tcBorders>
+              <w:left w:val="single" w:sz="2" w:space="0" w:color="000000"/>
+              <w:bottom w:val="single" w:sz="2" w:space="0" w:color="000000"/>
+              <w:insideH w:val="single" w:sz="2" w:space="0" w:color="000000"/>
+            </w:tcBorders>
+            <w:shd w:fill="auto" w:val="clear"/>
+            <w:tcMar>
+              <w:left w:w="54" w:type="dxa"/>
+            </w:tcMar>
+          </w:tcPr>
+          <w:p>
+            <w:pPr>
+              <w:pStyle w:val="TableContents"/>
+              <w:rPr/>
+            </w:pPr>
+            <w:r>
+              <w:rPr/>
+              <w:t>7.5k x 5k</w:t>
+            </w:r>
+          </w:p>
+        </w:tc>
+        <w:tc>
+          <w:tcPr>
+            <w:tcW w:w="1377" w:type="dxa"/>
+            <w:tcBorders>
+              <w:left w:val="single" w:sz="2" w:space="0" w:color="000000"/>
+              <w:bottom w:val="single" w:sz="2" w:space="0" w:color="000000"/>
+              <w:insideH w:val="single" w:sz="2" w:space="0" w:color="000000"/>
+            </w:tcBorders>
+            <w:shd w:fill="auto" w:val="clear"/>
+            <w:tcMar>
+              <w:left w:w="54" w:type="dxa"/>
+            </w:tcMar>
+          </w:tcPr>
+          <w:p>
+            <w:pPr>
+              <w:pStyle w:val="TableContents"/>
+              <w:rPr/>
+            </w:pPr>
+            <w:r>
+              <w:rPr/>
+              <w:t>37.5 M</w:t>
+            </w:r>
+          </w:p>
+        </w:tc>
+        <w:tc>
+          <w:tcPr>
+            <w:tcW w:w="1377" w:type="dxa"/>
+            <w:tcBorders>
+              <w:left w:val="single" w:sz="2" w:space="0" w:color="000000"/>
+              <w:bottom w:val="single" w:sz="2" w:space="0" w:color="000000"/>
+              <w:insideH w:val="single" w:sz="2" w:space="0" w:color="000000"/>
+            </w:tcBorders>
+            <w:shd w:fill="auto" w:val="clear"/>
+            <w:tcMar>
+              <w:left w:w="54" w:type="dxa"/>
+            </w:tcMar>
+          </w:tcPr>
+          <w:p>
+            <w:pPr>
+              <w:pStyle w:val="TableContents"/>
+              <w:rPr/>
+            </w:pPr>
+            <w:r>
+              <w:rPr/>
+              <w:t>292969</w:t>
+            </w:r>
+          </w:p>
+        </w:tc>
+        <w:tc>
+          <w:tcPr>
+            <w:tcW w:w="1377" w:type="dxa"/>
+            <w:tcBorders>
+              <w:left w:val="single" w:sz="2" w:space="0" w:color="000000"/>
+              <w:bottom w:val="single" w:sz="2" w:space="0" w:color="000000"/>
+              <w:insideH w:val="single" w:sz="2" w:space="0" w:color="000000"/>
+            </w:tcBorders>
+            <w:shd w:fill="auto" w:val="clear"/>
+            <w:tcMar>
+              <w:left w:w="54" w:type="dxa"/>
+            </w:tcMar>
+          </w:tcPr>
+          <w:p>
+            <w:pPr>
+              <w:pStyle w:val="TableContents"/>
+              <w:rPr/>
+            </w:pPr>
+            <w:r>
+              <w:rPr/>
+              <w:t>0.1045</w:t>
+            </w:r>
+          </w:p>
+        </w:tc>
+        <w:tc>
+          <w:tcPr>
+            <w:tcW w:w="1377" w:type="dxa"/>
+            <w:tcBorders>
+              <w:left w:val="single" w:sz="2" w:space="0" w:color="000000"/>
+              <w:bottom w:val="single" w:sz="2" w:space="0" w:color="000000"/>
+              <w:insideH w:val="single" w:sz="2" w:space="0" w:color="000000"/>
+            </w:tcBorders>
+            <w:shd w:fill="auto" w:val="clear"/>
+            <w:tcMar>
+              <w:left w:w="54" w:type="dxa"/>
+            </w:tcMar>
+          </w:tcPr>
+          <w:p>
+            <w:pPr>
+              <w:pStyle w:val="TableContents"/>
+              <w:rPr/>
+            </w:pPr>
+            <w:r>
+              <w:rPr/>
+              <w:t>0.3089</w:t>
+            </w:r>
+          </w:p>
+        </w:tc>
+        <w:tc>
+          <w:tcPr>
+            <w:tcW w:w="1377" w:type="dxa"/>
+            <w:tcBorders>
+              <w:left w:val="single" w:sz="2" w:space="0" w:color="000000"/>
+              <w:bottom w:val="single" w:sz="2" w:space="0" w:color="000000"/>
+              <w:insideH w:val="single" w:sz="2" w:space="0" w:color="000000"/>
+            </w:tcBorders>
+            <w:shd w:fill="auto" w:val="clear"/>
+            <w:tcMar>
+              <w:left w:w="54" w:type="dxa"/>
+            </w:tcMar>
+          </w:tcPr>
+          <w:p>
+            <w:pPr>
+              <w:pStyle w:val="TableContents"/>
+              <w:rPr/>
+            </w:pPr>
+            <w:r>
+              <w:rPr/>
+              <w:t>0.1612</w:t>
+            </w:r>
+          </w:p>
+        </w:tc>
+        <w:tc>
+          <w:tcPr>
+            <w:tcW w:w="1377" w:type="dxa"/>
+            <w:tcBorders>
+              <w:left w:val="single" w:sz="2" w:space="0" w:color="000000"/>
+              <w:bottom w:val="single" w:sz="2" w:space="0" w:color="000000"/>
+              <w:right w:val="single" w:sz="2" w:space="0" w:color="000000"/>
+              <w:insideH w:val="single" w:sz="2" w:space="0" w:color="000000"/>
+              <w:insideV w:val="single" w:sz="2" w:space="0" w:color="000000"/>
+            </w:tcBorders>
+            <w:shd w:fill="auto" w:val="clear"/>
+            <w:tcMar>
+              <w:left w:w="54" w:type="dxa"/>
+            </w:tcMar>
+          </w:tcPr>
+          <w:p>
+            <w:pPr>
+              <w:pStyle w:val="TableContents"/>
+              <w:rPr/>
+            </w:pPr>
+            <w:r>
+              <w:rPr/>
+              <w:t>0.5746</w:t>
+            </w:r>
+          </w:p>
+        </w:tc>
+      </w:tr>
+      <w:tr>
+        <w:trPr/>
+        <w:tc>
+          <w:tcPr>
+            <w:tcW w:w="1376" w:type="dxa"/>
+            <w:tcBorders>
+              <w:left w:val="single" w:sz="2" w:space="0" w:color="000000"/>
+              <w:bottom w:val="single" w:sz="2" w:space="0" w:color="000000"/>
+              <w:insideH w:val="single" w:sz="2" w:space="0" w:color="000000"/>
+            </w:tcBorders>
+            <w:shd w:fill="auto" w:val="clear"/>
+            <w:tcMar>
+              <w:left w:w="54" w:type="dxa"/>
+            </w:tcMar>
+          </w:tcPr>
+          <w:p>
+            <w:pPr>
+              <w:pStyle w:val="TableContents"/>
+              <w:rPr/>
+            </w:pPr>
+            <w:r>
+              <w:rPr/>
+              <w:t>4k x 5k</w:t>
+            </w:r>
+          </w:p>
+        </w:tc>
+        <w:tc>
+          <w:tcPr>
+            <w:tcW w:w="1377" w:type="dxa"/>
+            <w:tcBorders>
+              <w:left w:val="single" w:sz="2" w:space="0" w:color="000000"/>
+              <w:bottom w:val="single" w:sz="2" w:space="0" w:color="000000"/>
+              <w:insideH w:val="single" w:sz="2" w:space="0" w:color="000000"/>
+            </w:tcBorders>
+            <w:shd w:fill="auto" w:val="clear"/>
+            <w:tcMar>
+              <w:left w:w="54" w:type="dxa"/>
+            </w:tcMar>
+          </w:tcPr>
+          <w:p>
+            <w:pPr>
+              <w:pStyle w:val="TableContents"/>
+              <w:rPr/>
+            </w:pPr>
+            <w:r>
+              <w:rPr/>
+              <w:t>20 M</w:t>
+            </w:r>
+          </w:p>
+        </w:tc>
+        <w:tc>
+          <w:tcPr>
+            <w:tcW w:w="1377" w:type="dxa"/>
+            <w:tcBorders>
+              <w:left w:val="single" w:sz="2" w:space="0" w:color="000000"/>
+              <w:bottom w:val="single" w:sz="2" w:space="0" w:color="000000"/>
+              <w:insideH w:val="single" w:sz="2" w:space="0" w:color="000000"/>
+            </w:tcBorders>
+            <w:shd w:fill="auto" w:val="clear"/>
+            <w:tcMar>
+              <w:left w:w="54" w:type="dxa"/>
+            </w:tcMar>
+          </w:tcPr>
+          <w:p>
+            <w:pPr>
+              <w:pStyle w:val="TableContents"/>
+              <w:rPr/>
+            </w:pPr>
+            <w:r>
+              <w:rPr/>
+              <w:t>156250</w:t>
+            </w:r>
+          </w:p>
+        </w:tc>
+        <w:tc>
+          <w:tcPr>
+            <w:tcW w:w="1377" w:type="dxa"/>
+            <w:tcBorders>
+              <w:left w:val="single" w:sz="2" w:space="0" w:color="000000"/>
+              <w:bottom w:val="single" w:sz="2" w:space="0" w:color="000000"/>
+              <w:insideH w:val="single" w:sz="2" w:space="0" w:color="000000"/>
+            </w:tcBorders>
+            <w:shd w:fill="auto" w:val="clear"/>
+            <w:tcMar>
+              <w:left w:w="54" w:type="dxa"/>
+            </w:tcMar>
+          </w:tcPr>
+          <w:p>
+            <w:pPr>
+              <w:pStyle w:val="TableContents"/>
+              <w:rPr/>
+            </w:pPr>
+            <w:r>
+              <w:rPr/>
+              <w:t>0.053</w:t>
+            </w:r>
+          </w:p>
+        </w:tc>
+        <w:tc>
+          <w:tcPr>
+            <w:tcW w:w="1377" w:type="dxa"/>
+            <w:tcBorders>
+              <w:left w:val="single" w:sz="2" w:space="0" w:color="000000"/>
+              <w:bottom w:val="single" w:sz="2" w:space="0" w:color="000000"/>
+              <w:insideH w:val="single" w:sz="2" w:space="0" w:color="000000"/>
+            </w:tcBorders>
+            <w:shd w:fill="auto" w:val="clear"/>
+            <w:tcMar>
+              <w:left w:w="54" w:type="dxa"/>
+            </w:tcMar>
+          </w:tcPr>
+          <w:p>
+            <w:pPr>
+              <w:pStyle w:val="TableContents"/>
+              <w:rPr/>
+            </w:pPr>
+            <w:r>
+              <w:rPr/>
+              <w:t>0.165</w:t>
+            </w:r>
+          </w:p>
+        </w:tc>
+        <w:tc>
+          <w:tcPr>
+            <w:tcW w:w="1377" w:type="dxa"/>
+            <w:tcBorders>
+              <w:left w:val="single" w:sz="2" w:space="0" w:color="000000"/>
+              <w:bottom w:val="single" w:sz="2" w:space="0" w:color="000000"/>
+              <w:insideH w:val="single" w:sz="2" w:space="0" w:color="000000"/>
+            </w:tcBorders>
+            <w:shd w:fill="auto" w:val="clear"/>
+            <w:tcMar>
+              <w:left w:w="54" w:type="dxa"/>
+            </w:tcMar>
+          </w:tcPr>
+          <w:p>
+            <w:pPr>
+              <w:pStyle w:val="TableContents"/>
+              <w:rPr/>
+            </w:pPr>
+            <w:r>
+              <w:rPr/>
+              <w:t>0.086</w:t>
+            </w:r>
+          </w:p>
+        </w:tc>
+        <w:tc>
+          <w:tcPr>
+            <w:tcW w:w="1377" w:type="dxa"/>
+            <w:tcBorders>
+              <w:left w:val="single" w:sz="2" w:space="0" w:color="000000"/>
+              <w:bottom w:val="single" w:sz="2" w:space="0" w:color="000000"/>
+              <w:right w:val="single" w:sz="2" w:space="0" w:color="000000"/>
+              <w:insideH w:val="single" w:sz="2" w:space="0" w:color="000000"/>
+              <w:insideV w:val="single" w:sz="2" w:space="0" w:color="000000"/>
+            </w:tcBorders>
+            <w:shd w:fill="auto" w:val="clear"/>
+            <w:tcMar>
+              <w:left w:w="54" w:type="dxa"/>
+            </w:tcMar>
+          </w:tcPr>
+          <w:p>
+            <w:pPr>
+              <w:pStyle w:val="TableContents"/>
+              <w:rPr/>
+            </w:pPr>
+            <w:r>
+              <w:rPr/>
+              <w:t>0.3037</w:t>
+            </w:r>
+          </w:p>
+        </w:tc>
+      </w:tr>
+      <w:tr>
+        <w:trPr/>
+        <w:tc>
+          <w:tcPr>
+            <w:tcW w:w="1376" w:type="dxa"/>
+            <w:tcBorders>
+              <w:left w:val="single" w:sz="2" w:space="0" w:color="000000"/>
+              <w:bottom w:val="single" w:sz="2" w:space="0" w:color="000000"/>
+              <w:insideH w:val="single" w:sz="2" w:space="0" w:color="000000"/>
+            </w:tcBorders>
+            <w:shd w:fill="auto" w:val="clear"/>
+            <w:tcMar>
+              <w:left w:w="54" w:type="dxa"/>
+            </w:tcMar>
+          </w:tcPr>
+          <w:p>
+            <w:pPr>
+              <w:pStyle w:val="TableContents"/>
+              <w:rPr/>
+            </w:pPr>
+            <w:r>
+              <w:rPr/>
+              <w:t>4k x 2.5k</w:t>
+            </w:r>
+          </w:p>
+        </w:tc>
+        <w:tc>
+          <w:tcPr>
+            <w:tcW w:w="1377" w:type="dxa"/>
+            <w:tcBorders>
+              <w:left w:val="single" w:sz="2" w:space="0" w:color="000000"/>
+              <w:bottom w:val="single" w:sz="2" w:space="0" w:color="000000"/>
+              <w:insideH w:val="single" w:sz="2" w:space="0" w:color="000000"/>
+            </w:tcBorders>
+            <w:shd w:fill="auto" w:val="clear"/>
+            <w:tcMar>
+              <w:left w:w="54" w:type="dxa"/>
+            </w:tcMar>
+          </w:tcPr>
+          <w:p>
+            <w:pPr>
+              <w:pStyle w:val="TableContents"/>
+              <w:rPr/>
+            </w:pPr>
+            <w:r>
+              <w:rPr/>
+              <w:t>10 M</w:t>
+            </w:r>
+          </w:p>
+        </w:tc>
+        <w:tc>
+          <w:tcPr>
+            <w:tcW w:w="1377" w:type="dxa"/>
+            <w:tcBorders>
+              <w:left w:val="single" w:sz="2" w:space="0" w:color="000000"/>
+              <w:bottom w:val="single" w:sz="2" w:space="0" w:color="000000"/>
+              <w:insideH w:val="single" w:sz="2" w:space="0" w:color="000000"/>
+            </w:tcBorders>
+            <w:shd w:fill="auto" w:val="clear"/>
+            <w:tcMar>
+              <w:left w:w="54" w:type="dxa"/>
+            </w:tcMar>
+          </w:tcPr>
+          <w:p>
+            <w:pPr>
+              <w:pStyle w:val="TableContents"/>
+              <w:rPr/>
+            </w:pPr>
+            <w:r>
+              <w:rPr/>
+              <w:t>78125</w:t>
+            </w:r>
+          </w:p>
+        </w:tc>
+        <w:tc>
+          <w:tcPr>
+            <w:tcW w:w="1377" w:type="dxa"/>
+            <w:tcBorders>
+              <w:left w:val="single" w:sz="2" w:space="0" w:color="000000"/>
+              <w:bottom w:val="single" w:sz="2" w:space="0" w:color="000000"/>
+              <w:insideH w:val="single" w:sz="2" w:space="0" w:color="000000"/>
+            </w:tcBorders>
+            <w:shd w:fill="auto" w:val="clear"/>
+            <w:tcMar>
+              <w:left w:w="54" w:type="dxa"/>
+            </w:tcMar>
+          </w:tcPr>
+          <w:p>
+            <w:pPr>
+              <w:pStyle w:val="TableContents"/>
+              <w:rPr/>
+            </w:pPr>
+            <w:r>
+              <w:rPr/>
+              <w:t>0.025</w:t>
+            </w:r>
+          </w:p>
+        </w:tc>
+        <w:tc>
+          <w:tcPr>
+            <w:tcW w:w="1377" w:type="dxa"/>
+            <w:tcBorders>
+              <w:left w:val="single" w:sz="2" w:space="0" w:color="000000"/>
+              <w:bottom w:val="single" w:sz="2" w:space="0" w:color="000000"/>
+              <w:insideH w:val="single" w:sz="2" w:space="0" w:color="000000"/>
+            </w:tcBorders>
+            <w:shd w:fill="auto" w:val="clear"/>
+            <w:tcMar>
+              <w:left w:w="54" w:type="dxa"/>
+            </w:tcMar>
+          </w:tcPr>
+          <w:p>
+            <w:pPr>
+              <w:pStyle w:val="TableContents"/>
+              <w:rPr/>
+            </w:pPr>
+            <w:r>
+              <w:rPr/>
+              <w:t>0.082</w:t>
+            </w:r>
+          </w:p>
+        </w:tc>
+        <w:tc>
+          <w:tcPr>
+            <w:tcW w:w="1377" w:type="dxa"/>
+            <w:tcBorders>
+              <w:left w:val="single" w:sz="2" w:space="0" w:color="000000"/>
+              <w:bottom w:val="single" w:sz="2" w:space="0" w:color="000000"/>
+              <w:insideH w:val="single" w:sz="2" w:space="0" w:color="000000"/>
+            </w:tcBorders>
+            <w:shd w:fill="auto" w:val="clear"/>
+            <w:tcMar>
+              <w:left w:w="54" w:type="dxa"/>
+            </w:tcMar>
+          </w:tcPr>
+          <w:p>
+            <w:pPr>
+              <w:pStyle w:val="TableContents"/>
+              <w:rPr/>
+            </w:pPr>
+            <w:r>
+              <w:rPr/>
+              <w:t>0.043</w:t>
+            </w:r>
+          </w:p>
+        </w:tc>
+        <w:tc>
+          <w:tcPr>
+            <w:tcW w:w="1377" w:type="dxa"/>
+            <w:tcBorders>
+              <w:left w:val="single" w:sz="2" w:space="0" w:color="000000"/>
+              <w:bottom w:val="single" w:sz="2" w:space="0" w:color="000000"/>
+              <w:right w:val="single" w:sz="2" w:space="0" w:color="000000"/>
+              <w:insideH w:val="single" w:sz="2" w:space="0" w:color="000000"/>
+              <w:insideV w:val="single" w:sz="2" w:space="0" w:color="000000"/>
+            </w:tcBorders>
+            <w:shd w:fill="auto" w:val="clear"/>
+            <w:tcMar>
+              <w:left w:w="54" w:type="dxa"/>
+            </w:tcMar>
+          </w:tcPr>
+          <w:p>
+            <w:pPr>
+              <w:pStyle w:val="TableContents"/>
+              <w:rPr/>
+            </w:pPr>
+            <w:r>
+              <w:rPr/>
+              <w:t>0.1503</w:t>
+            </w:r>
+          </w:p>
+        </w:tc>
+      </w:tr>
+    </w:tbl>
+    <w:p>
+      <w:pPr>
+        <w:pStyle w:val="TextBody"/>
+        <w:shd w:val="clear" w:fill="FFFFFF"/>
+        <w:jc w:val="both"/>
         <w:rPr>
           <w:lang w:val="ru-RU"/>
         </w:rPr>
-        <w:t>9</w:t>
-      </w:r>
+      </w:pPr>
+      <w:r>
+        <w:rPr/>
+      </w:r>
+    </w:p>
+    <w:p>
+      <w:pPr>
+        <w:pStyle w:val="TextBody"/>
+        <w:shd w:val="clear" w:fill="FFFFFF"/>
+        <w:jc w:val="both"/>
+        <w:rPr/>
+      </w:pPr>
       <w:r>
         <w:rPr>
           <w:lang w:val="ru-RU"/>
         </w:rPr>
-        <w:t>.</w:t>
-      </w:r>
-      <w:r>
+        <w:t>Посчитаем ускорение и эффективность для теоретических и фактических времен выполнения в однопоточном режиме на 128 процессорах:</w:t>
+      </w:r>
+    </w:p>
+    <w:tbl>
+      <w:tblPr>
+        <w:tblW w:w="9638" w:type="dxa"/>
+        <w:jc w:val="left"/>
+        <w:tblInd w:w="55" w:type="dxa"/>
+        <w:tblBorders>
+          <w:top w:val="single" w:sz="2" w:space="0" w:color="000000"/>
+          <w:left w:val="single" w:sz="2" w:space="0" w:color="000000"/>
+          <w:bottom w:val="single" w:sz="2" w:space="0" w:color="000000"/>
+          <w:insideH w:val="single" w:sz="2" w:space="0" w:color="000000"/>
+        </w:tblBorders>
+        <w:tblCellMar>
+          <w:top w:w="55" w:type="dxa"/>
+          <w:left w:w="54" w:type="dxa"/>
+          <w:bottom w:w="55" w:type="dxa"/>
+          <w:right w:w="55" w:type="dxa"/>
+        </w:tblCellMar>
+      </w:tblPr>
+      <w:tblGrid>
+        <w:gridCol w:w="1204"/>
+        <w:gridCol w:w="1205"/>
+        <w:gridCol w:w="1205"/>
+        <w:gridCol w:w="1204"/>
+        <w:gridCol w:w="1205"/>
+        <w:gridCol w:w="1205"/>
+        <w:gridCol w:w="1205"/>
+        <w:gridCol w:w="1205"/>
+      </w:tblGrid>
+      <w:tr>
+        <w:trPr>
+          <w:tblHeader w:val="true"/>
+        </w:trPr>
+        <w:tc>
+          <w:tcPr>
+            <w:tcW w:w="1204" w:type="dxa"/>
+            <w:tcBorders>
+              <w:top w:val="single" w:sz="2" w:space="0" w:color="000000"/>
+              <w:left w:val="single" w:sz="2" w:space="0" w:color="000000"/>
+              <w:bottom w:val="single" w:sz="2" w:space="0" w:color="000000"/>
+              <w:insideH w:val="single" w:sz="2" w:space="0" w:color="000000"/>
+            </w:tcBorders>
+            <w:shd w:fill="auto" w:val="clear"/>
+            <w:tcMar>
+              <w:left w:w="54" w:type="dxa"/>
+            </w:tcMar>
+          </w:tcPr>
+          <w:p>
+            <w:pPr>
+              <w:pStyle w:val="TableHeading"/>
+              <w:rPr/>
+            </w:pPr>
+            <w:r>
+              <w:rPr/>
+              <w:t>Сетка</w:t>
+            </w:r>
+          </w:p>
+        </w:tc>
+        <w:tc>
+          <w:tcPr>
+            <w:tcW w:w="1205" w:type="dxa"/>
+            <w:tcBorders>
+              <w:top w:val="single" w:sz="2" w:space="0" w:color="000000"/>
+              <w:left w:val="single" w:sz="2" w:space="0" w:color="000000"/>
+              <w:bottom w:val="single" w:sz="2" w:space="0" w:color="000000"/>
+              <w:insideH w:val="single" w:sz="2" w:space="0" w:color="000000"/>
+            </w:tcBorders>
+            <w:shd w:fill="auto" w:val="clear"/>
+            <w:tcMar>
+              <w:left w:w="54" w:type="dxa"/>
+            </w:tcMar>
+          </w:tcPr>
+          <w:p>
+            <w:pPr>
+              <w:pStyle w:val="TableHeading"/>
+              <w:rPr/>
+            </w:pPr>
+            <w:r>
+              <w:rPr/>
+              <w:t>Тпосл.</w:t>
+            </w:r>
+          </w:p>
+        </w:tc>
+        <w:tc>
+          <w:tcPr>
+            <w:tcW w:w="1205" w:type="dxa"/>
+            <w:tcBorders>
+              <w:top w:val="single" w:sz="2" w:space="0" w:color="000000"/>
+              <w:left w:val="single" w:sz="2" w:space="0" w:color="000000"/>
+              <w:bottom w:val="single" w:sz="2" w:space="0" w:color="000000"/>
+              <w:insideH w:val="single" w:sz="2" w:space="0" w:color="000000"/>
+            </w:tcBorders>
+            <w:shd w:fill="auto" w:val="clear"/>
+            <w:tcMar>
+              <w:left w:w="54" w:type="dxa"/>
+            </w:tcMar>
+          </w:tcPr>
+          <w:p>
+            <w:pPr>
+              <w:pStyle w:val="TableHeading"/>
+              <w:rPr/>
+            </w:pPr>
+            <w:r>
+              <w:rPr/>
+              <w:t>Ттеор.</w:t>
+            </w:r>
+          </w:p>
+        </w:tc>
+        <w:tc>
+          <w:tcPr>
+            <w:tcW w:w="1204" w:type="dxa"/>
+            <w:tcBorders>
+              <w:top w:val="single" w:sz="2" w:space="0" w:color="000000"/>
+              <w:left w:val="single" w:sz="2" w:space="0" w:color="000000"/>
+              <w:bottom w:val="single" w:sz="2" w:space="0" w:color="000000"/>
+              <w:insideH w:val="single" w:sz="2" w:space="0" w:color="000000"/>
+            </w:tcBorders>
+            <w:shd w:fill="auto" w:val="clear"/>
+            <w:tcMar>
+              <w:left w:w="54" w:type="dxa"/>
+            </w:tcMar>
+          </w:tcPr>
+          <w:p>
+            <w:pPr>
+              <w:pStyle w:val="TableHeading"/>
+              <w:rPr/>
+            </w:pPr>
+            <w:r>
+              <w:rPr/>
+              <w:t>Тфакт.</w:t>
+            </w:r>
+          </w:p>
+        </w:tc>
+        <w:tc>
+          <w:tcPr>
+            <w:tcW w:w="1205" w:type="dxa"/>
+            <w:tcBorders>
+              <w:top w:val="single" w:sz="2" w:space="0" w:color="000000"/>
+              <w:left w:val="single" w:sz="2" w:space="0" w:color="000000"/>
+              <w:bottom w:val="single" w:sz="2" w:space="0" w:color="000000"/>
+              <w:insideH w:val="single" w:sz="2" w:space="0" w:color="000000"/>
+            </w:tcBorders>
+            <w:shd w:fill="auto" w:val="clear"/>
+            <w:tcMar>
+              <w:left w:w="54" w:type="dxa"/>
+            </w:tcMar>
+          </w:tcPr>
+          <w:p>
+            <w:pPr>
+              <w:pStyle w:val="TableHeading"/>
+              <w:rPr/>
+            </w:pPr>
+            <w:r>
+              <w:rPr/>
+              <w:t>Sтеор.</w:t>
+            </w:r>
+          </w:p>
+        </w:tc>
+        <w:tc>
+          <w:tcPr>
+            <w:tcW w:w="1205" w:type="dxa"/>
+            <w:tcBorders>
+              <w:top w:val="single" w:sz="2" w:space="0" w:color="000000"/>
+              <w:left w:val="single" w:sz="2" w:space="0" w:color="000000"/>
+              <w:bottom w:val="single" w:sz="2" w:space="0" w:color="000000"/>
+              <w:insideH w:val="single" w:sz="2" w:space="0" w:color="000000"/>
+            </w:tcBorders>
+            <w:shd w:fill="auto" w:val="clear"/>
+            <w:tcMar>
+              <w:left w:w="54" w:type="dxa"/>
+            </w:tcMar>
+          </w:tcPr>
+          <w:p>
+            <w:pPr>
+              <w:pStyle w:val="TableHeading"/>
+              <w:rPr/>
+            </w:pPr>
+            <w:r>
+              <w:rPr/>
+              <w:t>Sфакт.</w:t>
+            </w:r>
+          </w:p>
+        </w:tc>
+        <w:tc>
+          <w:tcPr>
+            <w:tcW w:w="1205" w:type="dxa"/>
+            <w:tcBorders>
+              <w:top w:val="single" w:sz="2" w:space="0" w:color="000000"/>
+              <w:left w:val="single" w:sz="2" w:space="0" w:color="000000"/>
+              <w:bottom w:val="single" w:sz="2" w:space="0" w:color="000000"/>
+              <w:insideH w:val="single" w:sz="2" w:space="0" w:color="000000"/>
+            </w:tcBorders>
+            <w:shd w:fill="auto" w:val="clear"/>
+            <w:tcMar>
+              <w:left w:w="54" w:type="dxa"/>
+            </w:tcMar>
+          </w:tcPr>
+          <w:p>
+            <w:pPr>
+              <w:pStyle w:val="TableHeading"/>
+              <w:rPr/>
+            </w:pPr>
+            <w:r>
+              <w:rPr/>
+              <w:t>Eтеор.</w:t>
+            </w:r>
+          </w:p>
+        </w:tc>
+        <w:tc>
+          <w:tcPr>
+            <w:tcW w:w="1205" w:type="dxa"/>
+            <w:tcBorders>
+              <w:top w:val="single" w:sz="2" w:space="0" w:color="000000"/>
+              <w:left w:val="single" w:sz="2" w:space="0" w:color="000000"/>
+              <w:bottom w:val="single" w:sz="2" w:space="0" w:color="000000"/>
+              <w:right w:val="single" w:sz="2" w:space="0" w:color="000000"/>
+              <w:insideH w:val="single" w:sz="2" w:space="0" w:color="000000"/>
+              <w:insideV w:val="single" w:sz="2" w:space="0" w:color="000000"/>
+            </w:tcBorders>
+            <w:shd w:fill="auto" w:val="clear"/>
+            <w:tcMar>
+              <w:left w:w="54" w:type="dxa"/>
+            </w:tcMar>
+          </w:tcPr>
+          <w:p>
+            <w:pPr>
+              <w:pStyle w:val="TableHeading"/>
+              <w:rPr/>
+            </w:pPr>
+            <w:r>
+              <w:rPr/>
+              <w:t>Eфакт.</w:t>
+            </w:r>
+          </w:p>
+        </w:tc>
+      </w:tr>
+      <w:tr>
+        <w:trPr/>
+        <w:tc>
+          <w:tcPr>
+            <w:tcW w:w="1204" w:type="dxa"/>
+            <w:tcBorders>
+              <w:left w:val="single" w:sz="2" w:space="0" w:color="000000"/>
+              <w:bottom w:val="single" w:sz="2" w:space="0" w:color="000000"/>
+              <w:insideH w:val="single" w:sz="2" w:space="0" w:color="000000"/>
+            </w:tcBorders>
+            <w:shd w:fill="auto" w:val="clear"/>
+            <w:tcMar>
+              <w:left w:w="54" w:type="dxa"/>
+            </w:tcMar>
+          </w:tcPr>
+          <w:p>
+            <w:pPr>
+              <w:pStyle w:val="TableContents"/>
+              <w:rPr/>
+            </w:pPr>
+            <w:r>
+              <w:rPr/>
+              <w:t>7.5k x 5k</w:t>
+            </w:r>
+          </w:p>
+        </w:tc>
+        <w:tc>
+          <w:tcPr>
+            <w:tcW w:w="1205" w:type="dxa"/>
+            <w:tcBorders>
+              <w:left w:val="single" w:sz="2" w:space="0" w:color="000000"/>
+              <w:bottom w:val="single" w:sz="2" w:space="0" w:color="000000"/>
+              <w:insideH w:val="single" w:sz="2" w:space="0" w:color="000000"/>
+            </w:tcBorders>
+            <w:shd w:fill="auto" w:val="clear"/>
+            <w:tcMar>
+              <w:left w:w="54" w:type="dxa"/>
+            </w:tcMar>
+          </w:tcPr>
+          <w:p>
+            <w:pPr>
+              <w:pStyle w:val="TableContents"/>
+              <w:rPr/>
+            </w:pPr>
+            <w:r>
+              <w:rPr/>
+              <w:t>18.6979</w:t>
+            </w:r>
+          </w:p>
+        </w:tc>
+        <w:tc>
+          <w:tcPr>
+            <w:tcW w:w="1205" w:type="dxa"/>
+            <w:tcBorders>
+              <w:left w:val="single" w:sz="2" w:space="0" w:color="000000"/>
+              <w:bottom w:val="single" w:sz="2" w:space="0" w:color="000000"/>
+              <w:insideH w:val="single" w:sz="2" w:space="0" w:color="000000"/>
+            </w:tcBorders>
+            <w:shd w:fill="auto" w:val="clear"/>
+            <w:tcMar>
+              <w:left w:w="54" w:type="dxa"/>
+            </w:tcMar>
+          </w:tcPr>
+          <w:p>
+            <w:pPr>
+              <w:pStyle w:val="TableContents"/>
+              <w:rPr/>
+            </w:pPr>
+            <w:r>
+              <w:rPr/>
+              <w:t>0.5746</w:t>
+            </w:r>
+          </w:p>
+        </w:tc>
+        <w:tc>
+          <w:tcPr>
+            <w:tcW w:w="1204" w:type="dxa"/>
+            <w:tcBorders>
+              <w:left w:val="single" w:sz="2" w:space="0" w:color="000000"/>
+              <w:bottom w:val="single" w:sz="2" w:space="0" w:color="000000"/>
+              <w:insideH w:val="single" w:sz="2" w:space="0" w:color="000000"/>
+            </w:tcBorders>
+            <w:shd w:fill="auto" w:val="clear"/>
+            <w:tcMar>
+              <w:left w:w="54" w:type="dxa"/>
+            </w:tcMar>
+          </w:tcPr>
+          <w:p>
+            <w:pPr>
+              <w:pStyle w:val="TableContents"/>
+              <w:rPr/>
+            </w:pPr>
+            <w:r>
+              <w:rPr/>
+              <w:t>0.998727</w:t>
+            </w:r>
+          </w:p>
+        </w:tc>
+        <w:tc>
+          <w:tcPr>
+            <w:tcW w:w="1205" w:type="dxa"/>
+            <w:tcBorders>
+              <w:left w:val="single" w:sz="2" w:space="0" w:color="000000"/>
+              <w:bottom w:val="single" w:sz="2" w:space="0" w:color="000000"/>
+              <w:insideH w:val="single" w:sz="2" w:space="0" w:color="000000"/>
+            </w:tcBorders>
+            <w:shd w:fill="auto" w:val="clear"/>
+            <w:tcMar>
+              <w:left w:w="54" w:type="dxa"/>
+            </w:tcMar>
+          </w:tcPr>
+          <w:p>
+            <w:pPr>
+              <w:pStyle w:val="TableContents"/>
+              <w:rPr/>
+            </w:pPr>
+            <w:r>
+              <w:rPr/>
+              <w:t>32.5407</w:t>
+            </w:r>
+          </w:p>
+        </w:tc>
+        <w:tc>
+          <w:tcPr>
+            <w:tcW w:w="1205" w:type="dxa"/>
+            <w:tcBorders>
+              <w:left w:val="single" w:sz="2" w:space="0" w:color="000000"/>
+              <w:bottom w:val="single" w:sz="2" w:space="0" w:color="000000"/>
+              <w:insideH w:val="single" w:sz="2" w:space="0" w:color="000000"/>
+            </w:tcBorders>
+            <w:shd w:fill="auto" w:val="clear"/>
+            <w:tcMar>
+              <w:left w:w="54" w:type="dxa"/>
+            </w:tcMar>
+          </w:tcPr>
+          <w:p>
+            <w:pPr>
+              <w:pStyle w:val="TableContents"/>
+              <w:rPr/>
+            </w:pPr>
+            <w:r>
+              <w:rPr/>
+              <w:t>18.7217</w:t>
+            </w:r>
+          </w:p>
+        </w:tc>
+        <w:tc>
+          <w:tcPr>
+            <w:tcW w:w="1205" w:type="dxa"/>
+            <w:tcBorders>
+              <w:left w:val="single" w:sz="2" w:space="0" w:color="000000"/>
+              <w:bottom w:val="single" w:sz="2" w:space="0" w:color="000000"/>
+              <w:insideH w:val="single" w:sz="2" w:space="0" w:color="000000"/>
+            </w:tcBorders>
+            <w:shd w:fill="auto" w:val="clear"/>
+            <w:tcMar>
+              <w:left w:w="54" w:type="dxa"/>
+            </w:tcMar>
+          </w:tcPr>
+          <w:p>
+            <w:pPr>
+              <w:pStyle w:val="TableContents"/>
+              <w:rPr/>
+            </w:pPr>
+            <w:r>
+              <w:rPr/>
+              <w:t>0.2542</w:t>
+            </w:r>
+          </w:p>
+        </w:tc>
+        <w:tc>
+          <w:tcPr>
+            <w:tcW w:w="1205" w:type="dxa"/>
+            <w:tcBorders>
+              <w:left w:val="single" w:sz="2" w:space="0" w:color="000000"/>
+              <w:bottom w:val="single" w:sz="2" w:space="0" w:color="000000"/>
+              <w:right w:val="single" w:sz="2" w:space="0" w:color="000000"/>
+              <w:insideH w:val="single" w:sz="2" w:space="0" w:color="000000"/>
+              <w:insideV w:val="single" w:sz="2" w:space="0" w:color="000000"/>
+            </w:tcBorders>
+            <w:shd w:fill="auto" w:val="clear"/>
+            <w:tcMar>
+              <w:left w:w="54" w:type="dxa"/>
+            </w:tcMar>
+          </w:tcPr>
+          <w:p>
+            <w:pPr>
+              <w:pStyle w:val="TableContents"/>
+              <w:rPr/>
+            </w:pPr>
+            <w:r>
+              <w:rPr/>
+              <w:t>0.1463</w:t>
+            </w:r>
+          </w:p>
+        </w:tc>
+      </w:tr>
+      <w:tr>
+        <w:trPr/>
+        <w:tc>
+          <w:tcPr>
+            <w:tcW w:w="1204" w:type="dxa"/>
+            <w:tcBorders>
+              <w:left w:val="single" w:sz="2" w:space="0" w:color="000000"/>
+              <w:bottom w:val="single" w:sz="2" w:space="0" w:color="000000"/>
+              <w:insideH w:val="single" w:sz="2" w:space="0" w:color="000000"/>
+            </w:tcBorders>
+            <w:shd w:fill="auto" w:val="clear"/>
+            <w:tcMar>
+              <w:left w:w="54" w:type="dxa"/>
+            </w:tcMar>
+          </w:tcPr>
+          <w:p>
+            <w:pPr>
+              <w:pStyle w:val="TableContents"/>
+              <w:rPr/>
+            </w:pPr>
+            <w:r>
+              <w:rPr/>
+              <w:t>4k x 5k</w:t>
+            </w:r>
+          </w:p>
+        </w:tc>
+        <w:tc>
+          <w:tcPr>
+            <w:tcW w:w="1205" w:type="dxa"/>
+            <w:tcBorders>
+              <w:left w:val="single" w:sz="2" w:space="0" w:color="000000"/>
+              <w:bottom w:val="single" w:sz="2" w:space="0" w:color="000000"/>
+              <w:insideH w:val="single" w:sz="2" w:space="0" w:color="000000"/>
+            </w:tcBorders>
+            <w:shd w:fill="auto" w:val="clear"/>
+            <w:tcMar>
+              <w:left w:w="54" w:type="dxa"/>
+            </w:tcMar>
+          </w:tcPr>
+          <w:p>
+            <w:pPr>
+              <w:pStyle w:val="TableContents"/>
+              <w:rPr/>
+            </w:pPr>
+            <w:r>
+              <w:rPr/>
+              <w:t>9.4536</w:t>
+            </w:r>
+          </w:p>
+        </w:tc>
+        <w:tc>
+          <w:tcPr>
+            <w:tcW w:w="1205" w:type="dxa"/>
+            <w:tcBorders>
+              <w:left w:val="single" w:sz="2" w:space="0" w:color="000000"/>
+              <w:bottom w:val="single" w:sz="2" w:space="0" w:color="000000"/>
+              <w:insideH w:val="single" w:sz="2" w:space="0" w:color="000000"/>
+            </w:tcBorders>
+            <w:shd w:fill="auto" w:val="clear"/>
+            <w:tcMar>
+              <w:left w:w="54" w:type="dxa"/>
+            </w:tcMar>
+          </w:tcPr>
+          <w:p>
+            <w:pPr>
+              <w:pStyle w:val="TableContents"/>
+              <w:rPr/>
+            </w:pPr>
+            <w:r>
+              <w:rPr/>
+              <w:t>0.3037</w:t>
+            </w:r>
+          </w:p>
+        </w:tc>
+        <w:tc>
+          <w:tcPr>
+            <w:tcW w:w="1204" w:type="dxa"/>
+            <w:tcBorders>
+              <w:left w:val="single" w:sz="2" w:space="0" w:color="000000"/>
+              <w:bottom w:val="single" w:sz="2" w:space="0" w:color="000000"/>
+              <w:insideH w:val="single" w:sz="2" w:space="0" w:color="000000"/>
+            </w:tcBorders>
+            <w:shd w:fill="auto" w:val="clear"/>
+            <w:tcMar>
+              <w:left w:w="54" w:type="dxa"/>
+            </w:tcMar>
+          </w:tcPr>
+          <w:p>
+            <w:pPr>
+              <w:pStyle w:val="TableContents"/>
+              <w:rPr/>
+            </w:pPr>
+            <w:r>
+              <w:rPr/>
+              <w:t>0.517129</w:t>
+            </w:r>
+          </w:p>
+        </w:tc>
+        <w:tc>
+          <w:tcPr>
+            <w:tcW w:w="1205" w:type="dxa"/>
+            <w:tcBorders>
+              <w:left w:val="single" w:sz="2" w:space="0" w:color="000000"/>
+              <w:bottom w:val="single" w:sz="2" w:space="0" w:color="000000"/>
+              <w:insideH w:val="single" w:sz="2" w:space="0" w:color="000000"/>
+            </w:tcBorders>
+            <w:shd w:fill="auto" w:val="clear"/>
+            <w:tcMar>
+              <w:left w:w="54" w:type="dxa"/>
+            </w:tcMar>
+          </w:tcPr>
+          <w:p>
+            <w:pPr>
+              <w:pStyle w:val="TableContents"/>
+              <w:rPr/>
+            </w:pPr>
+            <w:r>
+              <w:rPr/>
+              <w:t>31.1281</w:t>
+            </w:r>
+          </w:p>
+        </w:tc>
+        <w:tc>
+          <w:tcPr>
+            <w:tcW w:w="1205" w:type="dxa"/>
+            <w:tcBorders>
+              <w:left w:val="single" w:sz="2" w:space="0" w:color="000000"/>
+              <w:bottom w:val="single" w:sz="2" w:space="0" w:color="000000"/>
+              <w:insideH w:val="single" w:sz="2" w:space="0" w:color="000000"/>
+            </w:tcBorders>
+            <w:shd w:fill="auto" w:val="clear"/>
+            <w:tcMar>
+              <w:left w:w="54" w:type="dxa"/>
+            </w:tcMar>
+          </w:tcPr>
+          <w:p>
+            <w:pPr>
+              <w:pStyle w:val="TableContents"/>
+              <w:rPr/>
+            </w:pPr>
+            <w:r>
+              <w:rPr/>
+              <w:t>18.2809</w:t>
+            </w:r>
+          </w:p>
+        </w:tc>
+        <w:tc>
+          <w:tcPr>
+            <w:tcW w:w="1205" w:type="dxa"/>
+            <w:tcBorders>
+              <w:left w:val="single" w:sz="2" w:space="0" w:color="000000"/>
+              <w:bottom w:val="single" w:sz="2" w:space="0" w:color="000000"/>
+              <w:insideH w:val="single" w:sz="2" w:space="0" w:color="000000"/>
+            </w:tcBorders>
+            <w:shd w:fill="auto" w:val="clear"/>
+            <w:tcMar>
+              <w:left w:w="54" w:type="dxa"/>
+            </w:tcMar>
+          </w:tcPr>
+          <w:p>
+            <w:pPr>
+              <w:pStyle w:val="TableContents"/>
+              <w:rPr/>
+            </w:pPr>
+            <w:r>
+              <w:rPr/>
+              <w:t>0.2432</w:t>
+            </w:r>
+          </w:p>
+        </w:tc>
+        <w:tc>
+          <w:tcPr>
+            <w:tcW w:w="1205" w:type="dxa"/>
+            <w:tcBorders>
+              <w:left w:val="single" w:sz="2" w:space="0" w:color="000000"/>
+              <w:bottom w:val="single" w:sz="2" w:space="0" w:color="000000"/>
+              <w:right w:val="single" w:sz="2" w:space="0" w:color="000000"/>
+              <w:insideH w:val="single" w:sz="2" w:space="0" w:color="000000"/>
+              <w:insideV w:val="single" w:sz="2" w:space="0" w:color="000000"/>
+            </w:tcBorders>
+            <w:shd w:fill="auto" w:val="clear"/>
+            <w:tcMar>
+              <w:left w:w="54" w:type="dxa"/>
+            </w:tcMar>
+          </w:tcPr>
+          <w:p>
+            <w:pPr>
+              <w:pStyle w:val="TableContents"/>
+              <w:rPr/>
+            </w:pPr>
+            <w:r>
+              <w:rPr/>
+              <w:t>0.1428</w:t>
+            </w:r>
+          </w:p>
+        </w:tc>
+      </w:tr>
+      <w:tr>
+        <w:trPr/>
+        <w:tc>
+          <w:tcPr>
+            <w:tcW w:w="1204" w:type="dxa"/>
+            <w:tcBorders>
+              <w:left w:val="single" w:sz="2" w:space="0" w:color="000000"/>
+              <w:bottom w:val="single" w:sz="2" w:space="0" w:color="000000"/>
+              <w:insideH w:val="single" w:sz="2" w:space="0" w:color="000000"/>
+            </w:tcBorders>
+            <w:shd w:fill="auto" w:val="clear"/>
+            <w:tcMar>
+              <w:left w:w="54" w:type="dxa"/>
+            </w:tcMar>
+          </w:tcPr>
+          <w:p>
+            <w:pPr>
+              <w:pStyle w:val="TableContents"/>
+              <w:rPr/>
+            </w:pPr>
+            <w:r>
+              <w:rPr/>
+              <w:t>4k x 2.5k</w:t>
+            </w:r>
+          </w:p>
+        </w:tc>
+        <w:tc>
+          <w:tcPr>
+            <w:tcW w:w="1205" w:type="dxa"/>
+            <w:tcBorders>
+              <w:left w:val="single" w:sz="2" w:space="0" w:color="000000"/>
+              <w:bottom w:val="single" w:sz="2" w:space="0" w:color="000000"/>
+              <w:insideH w:val="single" w:sz="2" w:space="0" w:color="000000"/>
+            </w:tcBorders>
+            <w:shd w:fill="auto" w:val="clear"/>
+            <w:tcMar>
+              <w:left w:w="54" w:type="dxa"/>
+            </w:tcMar>
+          </w:tcPr>
+          <w:p>
+            <w:pPr>
+              <w:pStyle w:val="TableContents"/>
+              <w:rPr/>
+            </w:pPr>
+            <w:r>
+              <w:rPr/>
+              <w:t>4.16964</w:t>
+            </w:r>
+          </w:p>
+        </w:tc>
+        <w:tc>
+          <w:tcPr>
+            <w:tcW w:w="1205" w:type="dxa"/>
+            <w:tcBorders>
+              <w:left w:val="single" w:sz="2" w:space="0" w:color="000000"/>
+              <w:bottom w:val="single" w:sz="2" w:space="0" w:color="000000"/>
+              <w:insideH w:val="single" w:sz="2" w:space="0" w:color="000000"/>
+            </w:tcBorders>
+            <w:shd w:fill="auto" w:val="clear"/>
+            <w:tcMar>
+              <w:left w:w="54" w:type="dxa"/>
+            </w:tcMar>
+          </w:tcPr>
+          <w:p>
+            <w:pPr>
+              <w:pStyle w:val="TableContents"/>
+              <w:rPr/>
+            </w:pPr>
+            <w:r>
+              <w:rPr/>
+              <w:t>0.1503</w:t>
+            </w:r>
+          </w:p>
+        </w:tc>
+        <w:tc>
+          <w:tcPr>
+            <w:tcW w:w="1204" w:type="dxa"/>
+            <w:tcBorders>
+              <w:left w:val="single" w:sz="2" w:space="0" w:color="000000"/>
+              <w:bottom w:val="single" w:sz="2" w:space="0" w:color="000000"/>
+              <w:insideH w:val="single" w:sz="2" w:space="0" w:color="000000"/>
+            </w:tcBorders>
+            <w:shd w:fill="auto" w:val="clear"/>
+            <w:tcMar>
+              <w:left w:w="54" w:type="dxa"/>
+            </w:tcMar>
+          </w:tcPr>
+          <w:p>
+            <w:pPr>
+              <w:pStyle w:val="TableContents"/>
+              <w:rPr/>
+            </w:pPr>
+            <w:r>
+              <w:rPr/>
+              <w:t>0.255948</w:t>
+            </w:r>
+          </w:p>
+        </w:tc>
+        <w:tc>
+          <w:tcPr>
+            <w:tcW w:w="1205" w:type="dxa"/>
+            <w:tcBorders>
+              <w:left w:val="single" w:sz="2" w:space="0" w:color="000000"/>
+              <w:bottom w:val="single" w:sz="2" w:space="0" w:color="000000"/>
+              <w:insideH w:val="single" w:sz="2" w:space="0" w:color="000000"/>
+            </w:tcBorders>
+            <w:shd w:fill="auto" w:val="clear"/>
+            <w:tcMar>
+              <w:left w:w="54" w:type="dxa"/>
+            </w:tcMar>
+          </w:tcPr>
+          <w:p>
+            <w:pPr>
+              <w:pStyle w:val="TableContents"/>
+              <w:rPr/>
+            </w:pPr>
+            <w:r>
+              <w:rPr/>
+              <w:t>27.7421</w:t>
+            </w:r>
+          </w:p>
+        </w:tc>
+        <w:tc>
+          <w:tcPr>
+            <w:tcW w:w="1205" w:type="dxa"/>
+            <w:tcBorders>
+              <w:left w:val="single" w:sz="2" w:space="0" w:color="000000"/>
+              <w:bottom w:val="single" w:sz="2" w:space="0" w:color="000000"/>
+              <w:insideH w:val="single" w:sz="2" w:space="0" w:color="000000"/>
+            </w:tcBorders>
+            <w:shd w:fill="auto" w:val="clear"/>
+            <w:tcMar>
+              <w:left w:w="54" w:type="dxa"/>
+            </w:tcMar>
+          </w:tcPr>
+          <w:p>
+            <w:pPr>
+              <w:pStyle w:val="TableContents"/>
+              <w:rPr/>
+            </w:pPr>
+            <w:r>
+              <w:rPr/>
+              <w:t>16.291</w:t>
+            </w:r>
+          </w:p>
+        </w:tc>
+        <w:tc>
+          <w:tcPr>
+            <w:tcW w:w="1205" w:type="dxa"/>
+            <w:tcBorders>
+              <w:left w:val="single" w:sz="2" w:space="0" w:color="000000"/>
+              <w:bottom w:val="single" w:sz="2" w:space="0" w:color="000000"/>
+              <w:insideH w:val="single" w:sz="2" w:space="0" w:color="000000"/>
+            </w:tcBorders>
+            <w:shd w:fill="auto" w:val="clear"/>
+            <w:tcMar>
+              <w:left w:w="54" w:type="dxa"/>
+            </w:tcMar>
+          </w:tcPr>
+          <w:p>
+            <w:pPr>
+              <w:pStyle w:val="TableContents"/>
+              <w:rPr/>
+            </w:pPr>
+            <w:r>
+              <w:rPr/>
+              <w:t>0.2167</w:t>
+            </w:r>
+          </w:p>
+        </w:tc>
+        <w:tc>
+          <w:tcPr>
+            <w:tcW w:w="1205" w:type="dxa"/>
+            <w:tcBorders>
+              <w:left w:val="single" w:sz="2" w:space="0" w:color="000000"/>
+              <w:bottom w:val="single" w:sz="2" w:space="0" w:color="000000"/>
+              <w:right w:val="single" w:sz="2" w:space="0" w:color="000000"/>
+              <w:insideH w:val="single" w:sz="2" w:space="0" w:color="000000"/>
+              <w:insideV w:val="single" w:sz="2" w:space="0" w:color="000000"/>
+            </w:tcBorders>
+            <w:shd w:fill="auto" w:val="clear"/>
+            <w:tcMar>
+              <w:left w:w="54" w:type="dxa"/>
+            </w:tcMar>
+          </w:tcPr>
+          <w:p>
+            <w:pPr>
+              <w:pStyle w:val="TableContents"/>
+              <w:rPr/>
+            </w:pPr>
+            <w:r>
+              <w:rPr/>
+              <w:t>0.1273</w:t>
+            </w:r>
+          </w:p>
+        </w:tc>
+      </w:tr>
+    </w:tbl>
+    <w:p>
+      <w:pPr>
+        <w:pStyle w:val="TextBody"/>
+        <w:shd w:val="clear" w:fill="FFFFFF"/>
+        <w:jc w:val="both"/>
         <w:rPr>
           <w:lang w:val="ru-RU"/>
         </w:rPr>
-        <w:t>46</w:t>
-      </w:r>
+      </w:pPr>
+      <w:r>
+        <w:rPr/>
+      </w:r>
+    </w:p>
+    <w:p>
+      <w:pPr>
+        <w:pStyle w:val="TextBody"/>
+        <w:shd w:val="clear" w:fill="FFFFFF"/>
+        <w:jc w:val="both"/>
+        <w:rPr/>
+      </w:pPr>
       <w:r>
         <w:rPr>
           <w:lang w:val="ru-RU"/>
         </w:rPr>
-        <w:t xml:space="preserve"> процентов от теоретически максимальной эффективности.</w:t>
-      </w:r>
-    </w:p>
+        <w:t>Посчитаем процентное соотношение фактической эффективности от теоретической для разных сеток:</w:t>
+      </w:r>
+    </w:p>
+    <w:tbl>
+      <w:tblPr>
+        <w:tblW w:w="4137" w:type="dxa"/>
+        <w:jc w:val="left"/>
+        <w:tblInd w:w="55" w:type="dxa"/>
+        <w:tblBorders>
+          <w:top w:val="single" w:sz="2" w:space="0" w:color="000000"/>
+          <w:left w:val="single" w:sz="2" w:space="0" w:color="000000"/>
+          <w:bottom w:val="single" w:sz="2" w:space="0" w:color="000000"/>
+          <w:insideH w:val="single" w:sz="2" w:space="0" w:color="000000"/>
+        </w:tblBorders>
+        <w:tblCellMar>
+          <w:top w:w="55" w:type="dxa"/>
+          <w:left w:w="54" w:type="dxa"/>
+          <w:bottom w:w="55" w:type="dxa"/>
+          <w:right w:w="55" w:type="dxa"/>
+        </w:tblCellMar>
+      </w:tblPr>
+      <w:tblGrid>
+        <w:gridCol w:w="1532"/>
+        <w:gridCol w:w="2605"/>
+      </w:tblGrid>
+      <w:tr>
+        <w:trPr>
+          <w:tblHeader w:val="true"/>
+        </w:trPr>
+        <w:tc>
+          <w:tcPr>
+            <w:tcW w:w="1532" w:type="dxa"/>
+            <w:tcBorders>
+              <w:top w:val="single" w:sz="2" w:space="0" w:color="000000"/>
+              <w:left w:val="single" w:sz="2" w:space="0" w:color="000000"/>
+              <w:bottom w:val="single" w:sz="2" w:space="0" w:color="000000"/>
+              <w:insideH w:val="single" w:sz="2" w:space="0" w:color="000000"/>
+            </w:tcBorders>
+            <w:shd w:fill="auto" w:val="clear"/>
+            <w:tcMar>
+              <w:left w:w="54" w:type="dxa"/>
+            </w:tcMar>
+          </w:tcPr>
+          <w:p>
+            <w:pPr>
+              <w:pStyle w:val="TableHeading"/>
+              <w:rPr/>
+            </w:pPr>
+            <w:r>
+              <w:rPr/>
+              <w:t>Сетка</w:t>
+            </w:r>
+          </w:p>
+        </w:tc>
+        <w:tc>
+          <w:tcPr>
+            <w:tcW w:w="2605" w:type="dxa"/>
+            <w:tcBorders>
+              <w:top w:val="single" w:sz="2" w:space="0" w:color="000000"/>
+              <w:left w:val="single" w:sz="2" w:space="0" w:color="000000"/>
+              <w:bottom w:val="single" w:sz="2" w:space="0" w:color="000000"/>
+              <w:right w:val="single" w:sz="2" w:space="0" w:color="000000"/>
+              <w:insideH w:val="single" w:sz="2" w:space="0" w:color="000000"/>
+              <w:insideV w:val="single" w:sz="2" w:space="0" w:color="000000"/>
+            </w:tcBorders>
+            <w:shd w:fill="auto" w:val="clear"/>
+            <w:tcMar>
+              <w:left w:w="54" w:type="dxa"/>
+            </w:tcMar>
+          </w:tcPr>
+          <w:p>
+            <w:pPr>
+              <w:pStyle w:val="TableHeading"/>
+              <w:rPr/>
+            </w:pPr>
+            <w:r>
+              <w:rPr/>
+              <w:t>Eфакт./Етеор.</w:t>
+            </w:r>
+          </w:p>
+        </w:tc>
+      </w:tr>
+      <w:tr>
+        <w:trPr/>
+        <w:tc>
+          <w:tcPr>
+            <w:tcW w:w="1532" w:type="dxa"/>
+            <w:tcBorders>
+              <w:left w:val="single" w:sz="2" w:space="0" w:color="000000"/>
+              <w:bottom w:val="single" w:sz="2" w:space="0" w:color="000000"/>
+              <w:insideH w:val="single" w:sz="2" w:space="0" w:color="000000"/>
+            </w:tcBorders>
+            <w:shd w:fill="auto" w:val="clear"/>
+            <w:tcMar>
+              <w:left w:w="54" w:type="dxa"/>
+            </w:tcMar>
+          </w:tcPr>
+          <w:p>
+            <w:pPr>
+              <w:pStyle w:val="TableContents"/>
+              <w:rPr/>
+            </w:pPr>
+            <w:r>
+              <w:rPr/>
+              <w:t>7.5k x 5k</w:t>
+            </w:r>
+          </w:p>
+        </w:tc>
+        <w:tc>
+          <w:tcPr>
+            <w:tcW w:w="2605" w:type="dxa"/>
+            <w:tcBorders>
+              <w:left w:val="single" w:sz="2" w:space="0" w:color="000000"/>
+              <w:bottom w:val="single" w:sz="2" w:space="0" w:color="000000"/>
+              <w:right w:val="single" w:sz="2" w:space="0" w:color="000000"/>
+              <w:insideH w:val="single" w:sz="2" w:space="0" w:color="000000"/>
+              <w:insideV w:val="single" w:sz="2" w:space="0" w:color="000000"/>
+            </w:tcBorders>
+            <w:shd w:fill="auto" w:val="clear"/>
+            <w:tcMar>
+              <w:left w:w="54" w:type="dxa"/>
+            </w:tcMar>
+          </w:tcPr>
+          <w:p>
+            <w:pPr>
+              <w:pStyle w:val="TableContents"/>
+              <w:rPr/>
+            </w:pPr>
+            <w:r>
+              <w:rPr/>
+              <w:t>57.55%</w:t>
+            </w:r>
+          </w:p>
+        </w:tc>
+      </w:tr>
+      <w:tr>
+        <w:trPr/>
+        <w:tc>
+          <w:tcPr>
+            <w:tcW w:w="1532" w:type="dxa"/>
+            <w:tcBorders>
+              <w:left w:val="single" w:sz="2" w:space="0" w:color="000000"/>
+              <w:bottom w:val="single" w:sz="2" w:space="0" w:color="000000"/>
+              <w:insideH w:val="single" w:sz="2" w:space="0" w:color="000000"/>
+            </w:tcBorders>
+            <w:shd w:fill="auto" w:val="clear"/>
+            <w:tcMar>
+              <w:left w:w="54" w:type="dxa"/>
+            </w:tcMar>
+          </w:tcPr>
+          <w:p>
+            <w:pPr>
+              <w:pStyle w:val="TableContents"/>
+              <w:rPr/>
+            </w:pPr>
+            <w:r>
+              <w:rPr/>
+              <w:t>4k x 5k</w:t>
+            </w:r>
+          </w:p>
+        </w:tc>
+        <w:tc>
+          <w:tcPr>
+            <w:tcW w:w="2605" w:type="dxa"/>
+            <w:tcBorders>
+              <w:left w:val="single" w:sz="2" w:space="0" w:color="000000"/>
+              <w:bottom w:val="single" w:sz="2" w:space="0" w:color="000000"/>
+              <w:right w:val="single" w:sz="2" w:space="0" w:color="000000"/>
+              <w:insideH w:val="single" w:sz="2" w:space="0" w:color="000000"/>
+              <w:insideV w:val="single" w:sz="2" w:space="0" w:color="000000"/>
+            </w:tcBorders>
+            <w:shd w:fill="auto" w:val="clear"/>
+            <w:tcMar>
+              <w:left w:w="54" w:type="dxa"/>
+            </w:tcMar>
+          </w:tcPr>
+          <w:p>
+            <w:pPr>
+              <w:pStyle w:val="TableContents"/>
+              <w:rPr/>
+            </w:pPr>
+            <w:r>
+              <w:rPr/>
+              <w:t>58.72%</w:t>
+            </w:r>
+          </w:p>
+        </w:tc>
+      </w:tr>
+      <w:tr>
+        <w:trPr/>
+        <w:tc>
+          <w:tcPr>
+            <w:tcW w:w="1532" w:type="dxa"/>
+            <w:tcBorders>
+              <w:left w:val="single" w:sz="2" w:space="0" w:color="000000"/>
+              <w:bottom w:val="single" w:sz="2" w:space="0" w:color="000000"/>
+              <w:insideH w:val="single" w:sz="2" w:space="0" w:color="000000"/>
+            </w:tcBorders>
+            <w:shd w:fill="auto" w:val="clear"/>
+            <w:tcMar>
+              <w:left w:w="54" w:type="dxa"/>
+            </w:tcMar>
+          </w:tcPr>
+          <w:p>
+            <w:pPr>
+              <w:pStyle w:val="TableContents"/>
+              <w:rPr/>
+            </w:pPr>
+            <w:r>
+              <w:rPr/>
+              <w:t>4k x 2.5k</w:t>
+            </w:r>
+          </w:p>
+        </w:tc>
+        <w:tc>
+          <w:tcPr>
+            <w:tcW w:w="2605" w:type="dxa"/>
+            <w:tcBorders>
+              <w:left w:val="single" w:sz="2" w:space="0" w:color="000000"/>
+              <w:bottom w:val="single" w:sz="2" w:space="0" w:color="000000"/>
+              <w:right w:val="single" w:sz="2" w:space="0" w:color="000000"/>
+              <w:insideH w:val="single" w:sz="2" w:space="0" w:color="000000"/>
+              <w:insideV w:val="single" w:sz="2" w:space="0" w:color="000000"/>
+            </w:tcBorders>
+            <w:shd w:fill="auto" w:val="clear"/>
+            <w:tcMar>
+              <w:left w:w="54" w:type="dxa"/>
+            </w:tcMar>
+          </w:tcPr>
+          <w:p>
+            <w:pPr>
+              <w:pStyle w:val="TableContents"/>
+              <w:rPr/>
+            </w:pPr>
+            <w:r>
+              <w:rPr/>
+              <w:t>58.75%</w:t>
+            </w:r>
+          </w:p>
+        </w:tc>
+      </w:tr>
+    </w:tbl>
     <w:p>
       <w:pPr>
         <w:pStyle w:val="TextBody"/>
         <w:shd w:val="clear" w:fill="FFFFFF"/>
         <w:jc w:val="both"/>
-        <w:rPr/>
-      </w:pPr>
-      <w:r>
         <w:rPr>
           <w:lang w:val="ru-RU"/>
         </w:rPr>
-        <w:tab/>
-      </w:r>
-      <w:r>
-        <w:rPr>
-          <w:lang w:val="ru-RU"/>
-        </w:rPr>
-        <w:t>Следует отметить, что на меньшей сетке index структуры Point имел тип int (32бита), а на большей — int64_t. Следовательно, sizeof(Point) — 12 и 16 байтов соответственно. Оценка времени сделана с учетом этого.</w:t>
+      </w:pPr>
+      <w:r>
+        <w:rPr/>
       </w:r>
     </w:p>
     <w:p>
@@ -2953,6 +5998,132 @@
       <w:rFonts w:cs="OpenSymbol"/>
     </w:rPr>
   </w:style>
+  <w:style w:type="character" w:styleId="ListLabel55">
+    <w:name w:val="ListLabel 55"/>
+    <w:qFormat/>
+    <w:rPr>
+      <w:rFonts w:cs="OpenSymbol"/>
+    </w:rPr>
+  </w:style>
+  <w:style w:type="character" w:styleId="ListLabel56">
+    <w:name w:val="ListLabel 56"/>
+    <w:qFormat/>
+    <w:rPr>
+      <w:rFonts w:cs="OpenSymbol"/>
+    </w:rPr>
+  </w:style>
+  <w:style w:type="character" w:styleId="ListLabel57">
+    <w:name w:val="ListLabel 57"/>
+    <w:qFormat/>
+    <w:rPr>
+      <w:rFonts w:cs="OpenSymbol"/>
+    </w:rPr>
+  </w:style>
+  <w:style w:type="character" w:styleId="ListLabel58">
+    <w:name w:val="ListLabel 58"/>
+    <w:qFormat/>
+    <w:rPr>
+      <w:rFonts w:cs="OpenSymbol"/>
+    </w:rPr>
+  </w:style>
+  <w:style w:type="character" w:styleId="ListLabel59">
+    <w:name w:val="ListLabel 59"/>
+    <w:qFormat/>
+    <w:rPr>
+      <w:rFonts w:cs="OpenSymbol"/>
+    </w:rPr>
+  </w:style>
+  <w:style w:type="character" w:styleId="ListLabel60">
+    <w:name w:val="ListLabel 60"/>
+    <w:qFormat/>
+    <w:rPr>
+      <w:rFonts w:cs="OpenSymbol"/>
+    </w:rPr>
+  </w:style>
+  <w:style w:type="character" w:styleId="ListLabel61">
+    <w:name w:val="ListLabel 61"/>
+    <w:qFormat/>
+    <w:rPr>
+      <w:rFonts w:cs="OpenSymbol"/>
+    </w:rPr>
+  </w:style>
+  <w:style w:type="character" w:styleId="ListLabel62">
+    <w:name w:val="ListLabel 62"/>
+    <w:qFormat/>
+    <w:rPr>
+      <w:rFonts w:cs="OpenSymbol"/>
+    </w:rPr>
+  </w:style>
+  <w:style w:type="character" w:styleId="ListLabel63">
+    <w:name w:val="ListLabel 63"/>
+    <w:qFormat/>
+    <w:rPr>
+      <w:rFonts w:cs="OpenSymbol"/>
+    </w:rPr>
+  </w:style>
+  <w:style w:type="character" w:styleId="ListLabel64">
+    <w:name w:val="ListLabel 64"/>
+    <w:qFormat/>
+    <w:rPr>
+      <w:rFonts w:cs="OpenSymbol"/>
+    </w:rPr>
+  </w:style>
+  <w:style w:type="character" w:styleId="ListLabel65">
+    <w:name w:val="ListLabel 65"/>
+    <w:qFormat/>
+    <w:rPr>
+      <w:rFonts w:cs="OpenSymbol"/>
+    </w:rPr>
+  </w:style>
+  <w:style w:type="character" w:styleId="ListLabel66">
+    <w:name w:val="ListLabel 66"/>
+    <w:qFormat/>
+    <w:rPr>
+      <w:rFonts w:cs="OpenSymbol"/>
+    </w:rPr>
+  </w:style>
+  <w:style w:type="character" w:styleId="ListLabel67">
+    <w:name w:val="ListLabel 67"/>
+    <w:qFormat/>
+    <w:rPr>
+      <w:rFonts w:cs="OpenSymbol"/>
+    </w:rPr>
+  </w:style>
+  <w:style w:type="character" w:styleId="ListLabel68">
+    <w:name w:val="ListLabel 68"/>
+    <w:qFormat/>
+    <w:rPr>
+      <w:rFonts w:cs="OpenSymbol"/>
+    </w:rPr>
+  </w:style>
+  <w:style w:type="character" w:styleId="ListLabel69">
+    <w:name w:val="ListLabel 69"/>
+    <w:qFormat/>
+    <w:rPr>
+      <w:rFonts w:cs="OpenSymbol"/>
+    </w:rPr>
+  </w:style>
+  <w:style w:type="character" w:styleId="ListLabel70">
+    <w:name w:val="ListLabel 70"/>
+    <w:qFormat/>
+    <w:rPr>
+      <w:rFonts w:cs="OpenSymbol"/>
+    </w:rPr>
+  </w:style>
+  <w:style w:type="character" w:styleId="ListLabel71">
+    <w:name w:val="ListLabel 71"/>
+    <w:qFormat/>
+    <w:rPr>
+      <w:rFonts w:cs="OpenSymbol"/>
+    </w:rPr>
+  </w:style>
+  <w:style w:type="character" w:styleId="ListLabel72">
+    <w:name w:val="ListLabel 72"/>
+    <w:qFormat/>
+    <w:rPr>
+      <w:rFonts w:cs="OpenSymbol"/>
+    </w:rPr>
+  </w:style>
   <w:style w:type="paragraph" w:styleId="Heading">
     <w:name w:val="Heading"/>
     <w:basedOn w:val="Normal"/>
@@ -3102,5 +6273,12 @@
     <w:pPr/>
     <w:rPr/>
   </w:style>
+  <w:style w:type="paragraph" w:styleId="PreformattedText">
+    <w:name w:val="Preformatted Text"/>
+    <w:basedOn w:val="Normal"/>
+    <w:qFormat/>
+    <w:pPr/>
+    <w:rPr/>
+  </w:style>
 </w:styles>
 </file>
</xml_diff>